<commit_message>
Add boundary value analysis
</commit_message>
<xml_diff>
--- a/Unit 2/Notes/Unit 2 Notes.docx
+++ b/Unit 2/Notes/Unit 2 Notes.docx
@@ -600,12 +600,410 @@
     </w:p>
     <w:p>
       <w:pPr>
-        <w:pStyle w:val="ListBullet"/>
+        <w:shd w:val="clear" w:color="auto" w:fill="538135" w:themeFill="accent6" w:themeFillShade="BF"/>
+        <w:rPr>
+          <w:rFonts w:ascii="Times New Roman" w:eastAsia="Times New Roman" w:hAnsi="Times New Roman" w:cs="Times New Roman"/>
+        </w:rPr>
+      </w:pPr>
+      <w:r>
+        <w:rPr>
+          <w:rFonts w:ascii="Times New Roman" w:eastAsia="Times New Roman" w:hAnsi="Times New Roman" w:cs="Times New Roman"/>
+        </w:rPr>
+        <w:t>Input Sampling Techniques Part 2</w:t>
+      </w:r>
+    </w:p>
+    <w:p>
+      <w:pPr>
+        <w:pStyle w:val="ListParagraph"/>
+        <w:numPr>
+          <w:ilvl w:val="0"/>
+          <w:numId w:val="9"/>
+        </w:numPr>
+        <w:rPr>
+          <w:rFonts w:ascii="Times New Roman" w:eastAsia="Times New Roman" w:hAnsi="Times New Roman" w:cs="Times New Roman"/>
+        </w:rPr>
+      </w:pPr>
+      <w:r>
+        <w:rPr>
+          <w:rFonts w:ascii="Times New Roman" w:eastAsia="Times New Roman" w:hAnsi="Times New Roman" w:cs="Times New Roman"/>
+        </w:rPr>
+        <w:t>Equivalence Partitioning Testing</w:t>
+      </w:r>
+    </w:p>
+    <w:p>
+      <w:pPr>
+        <w:pStyle w:val="ListParagraph"/>
         <w:numPr>
           <w:ilvl w:val="1"/>
-          <w:numId w:val="8"/>
-        </w:numPr>
-      </w:pPr>
+          <w:numId w:val="9"/>
+        </w:numPr>
+        <w:rPr>
+          <w:rFonts w:ascii="Times New Roman" w:eastAsia="Times New Roman" w:hAnsi="Times New Roman" w:cs="Times New Roman"/>
+        </w:rPr>
+      </w:pPr>
+      <w:r>
+        <w:rPr>
+          <w:rFonts w:ascii="Times New Roman" w:eastAsia="Times New Roman" w:hAnsi="Times New Roman" w:cs="Times New Roman"/>
+        </w:rPr>
+        <w:t>See slides</w:t>
+      </w:r>
+    </w:p>
+    <w:p>
+      <w:pPr>
+        <w:pStyle w:val="ListParagraph"/>
+        <w:numPr>
+          <w:ilvl w:val="0"/>
+          <w:numId w:val="9"/>
+        </w:numPr>
+        <w:rPr>
+          <w:rFonts w:ascii="Times New Roman" w:eastAsia="Times New Roman" w:hAnsi="Times New Roman" w:cs="Times New Roman"/>
+        </w:rPr>
+      </w:pPr>
+      <w:r>
+        <w:rPr>
+          <w:rFonts w:ascii="Times New Roman" w:eastAsia="Times New Roman" w:hAnsi="Times New Roman" w:cs="Times New Roman"/>
+        </w:rPr>
+        <w:t>Equivalence Partitioning Testing Knowledge check</w:t>
+      </w:r>
+    </w:p>
+    <w:p>
+      <w:pPr>
+        <w:pStyle w:val="ListParagraph"/>
+        <w:numPr>
+          <w:ilvl w:val="1"/>
+          <w:numId w:val="9"/>
+        </w:numPr>
+        <w:rPr>
+          <w:rFonts w:ascii="Times New Roman" w:eastAsia="Times New Roman" w:hAnsi="Times New Roman" w:cs="Times New Roman"/>
+        </w:rPr>
+      </w:pPr>
+      <w:r>
+        <w:rPr>
+          <w:rFonts w:ascii="Times New Roman" w:eastAsia="Times New Roman" w:hAnsi="Times New Roman" w:cs="Times New Roman"/>
+        </w:rPr>
+        <w:t>True or False? Equivalence partitioning is a good technique to utilize when there are multiple independent inputs.</w:t>
+      </w:r>
+    </w:p>
+    <w:p>
+      <w:pPr>
+        <w:pStyle w:val="ListParagraph"/>
+        <w:numPr>
+          <w:ilvl w:val="2"/>
+          <w:numId w:val="9"/>
+        </w:numPr>
+        <w:rPr>
+          <w:rFonts w:ascii="Times New Roman" w:eastAsia="Times New Roman" w:hAnsi="Times New Roman" w:cs="Times New Roman"/>
+        </w:rPr>
+      </w:pPr>
+      <w:r>
+        <w:rPr>
+          <w:rFonts w:ascii="Times New Roman" w:eastAsia="Times New Roman" w:hAnsi="Times New Roman" w:cs="Times New Roman"/>
+        </w:rPr>
+        <w:t>True. Equivalence partitioning must be applied with independent inputs. In the lecture example of abs(x), it is necessary to test a negative value, 0, and a positive value which are all independent inputs.</w:t>
+      </w:r>
+    </w:p>
+    <w:p>
+      <w:pPr>
+        <w:pStyle w:val="ListParagraph"/>
+        <w:numPr>
+          <w:ilvl w:val="1"/>
+          <w:numId w:val="9"/>
+        </w:numPr>
+        <w:rPr>
+          <w:rFonts w:ascii="Times New Roman" w:eastAsia="Times New Roman" w:hAnsi="Times New Roman" w:cs="Times New Roman"/>
+        </w:rPr>
+      </w:pPr>
+      <w:r>
+        <w:rPr>
+          <w:rFonts w:ascii="Times New Roman" w:eastAsia="Times New Roman" w:hAnsi="Times New Roman" w:cs="Times New Roman"/>
+        </w:rPr>
+        <w:t>What is NOT an equivalence partitioning step?</w:t>
+      </w:r>
+    </w:p>
+    <w:p>
+      <w:pPr>
+        <w:pStyle w:val="ListParagraph"/>
+        <w:numPr>
+          <w:ilvl w:val="2"/>
+          <w:numId w:val="9"/>
+        </w:numPr>
+        <w:rPr>
+          <w:rFonts w:ascii="Times New Roman" w:eastAsia="Times New Roman" w:hAnsi="Times New Roman" w:cs="Times New Roman"/>
+        </w:rPr>
+      </w:pPr>
+      <w:r>
+        <w:rPr>
+          <w:rFonts w:ascii="Times New Roman" w:eastAsia="Times New Roman" w:hAnsi="Times New Roman" w:cs="Times New Roman"/>
+        </w:rPr>
+        <w:t xml:space="preserve">Write test cases covering as many of the uncovered invalid equivalence partitions as possible. There must only be one test case that covers each uncovered invalid equivalence partition at a time. Since equivalence </w:t>
+      </w:r>
+      <w:r>
+        <w:rPr>
+          <w:rFonts w:ascii="Times New Roman" w:eastAsia="Times New Roman" w:hAnsi="Times New Roman" w:cs="Times New Roman"/>
+        </w:rPr>
+        <w:lastRenderedPageBreak/>
+        <w:t>partitioning is used during black box testing, if there are multiple invalid partitions tested, it is not known which invalid partition caused the error.</w:t>
+      </w:r>
+    </w:p>
+    <w:p>
+      <w:pPr>
+        <w:pStyle w:val="ListParagraph"/>
+        <w:numPr>
+          <w:ilvl w:val="1"/>
+          <w:numId w:val="9"/>
+        </w:numPr>
+        <w:autoSpaceDE w:val="0"/>
+        <w:autoSpaceDN w:val="0"/>
+        <w:adjustRightInd w:val="0"/>
+        <w:rPr>
+          <w:rFonts w:ascii="AppleSystemUIFont" w:hAnsi="AppleSystemUIFont" w:cs="AppleSystemUIFont"/>
+          <w:sz w:val="26"/>
+          <w:szCs w:val="26"/>
+        </w:rPr>
+      </w:pPr>
+      <w:r>
+        <w:rPr>
+          <w:rFonts w:ascii="AppleSystemUIFont" w:hAnsi="AppleSystemUIFont" w:cs="AppleSystemUIFont"/>
+          <w:sz w:val="26"/>
+          <w:szCs w:val="26"/>
+        </w:rPr>
+        <w:t>What are a good set of equivalence partitions for a password testing program where a password must be between 6-8 characters?</w:t>
+      </w:r>
+    </w:p>
+    <w:p>
+      <w:pPr>
+        <w:pStyle w:val="ListParagraph"/>
+        <w:numPr>
+          <w:ilvl w:val="0"/>
+          <w:numId w:val="11"/>
+        </w:numPr>
+        <w:autoSpaceDE w:val="0"/>
+        <w:autoSpaceDN w:val="0"/>
+        <w:adjustRightInd w:val="0"/>
+        <w:rPr>
+          <w:rFonts w:ascii="AppleSystemUIFont" w:hAnsi="AppleSystemUIFont" w:cs="AppleSystemUIFont"/>
+          <w:sz w:val="26"/>
+          <w:szCs w:val="26"/>
+        </w:rPr>
+      </w:pPr>
+      <w:r>
+        <w:rPr>
+          <w:rFonts w:ascii="AppleSystemUIFont" w:hAnsi="AppleSystemUIFont" w:cs="AppleSystemUIFont"/>
+          <w:sz w:val="26"/>
+          <w:szCs w:val="26"/>
+        </w:rPr>
+        <w:t>6-8</w:t>
+      </w:r>
+    </w:p>
+    <w:p>
+      <w:pPr>
+        <w:pStyle w:val="ListParagraph"/>
+        <w:numPr>
+          <w:ilvl w:val="0"/>
+          <w:numId w:val="11"/>
+        </w:numPr>
+        <w:autoSpaceDE w:val="0"/>
+        <w:autoSpaceDN w:val="0"/>
+        <w:adjustRightInd w:val="0"/>
+        <w:rPr>
+          <w:rFonts w:ascii="AppleSystemUIFont" w:hAnsi="AppleSystemUIFont" w:cs="AppleSystemUIFont"/>
+          <w:sz w:val="26"/>
+          <w:szCs w:val="26"/>
+        </w:rPr>
+      </w:pPr>
+      <w:r>
+        <w:rPr>
+          <w:rFonts w:ascii="AppleSystemUIFont" w:hAnsi="AppleSystemUIFont" w:cs="AppleSystemUIFont"/>
+          <w:sz w:val="26"/>
+          <w:szCs w:val="26"/>
+        </w:rPr>
+        <w:t>&lt; 6 characters</w:t>
+      </w:r>
+    </w:p>
+    <w:p>
+      <w:pPr>
+        <w:pStyle w:val="ListParagraph"/>
+        <w:numPr>
+          <w:ilvl w:val="0"/>
+          <w:numId w:val="11"/>
+        </w:numPr>
+        <w:autoSpaceDE w:val="0"/>
+        <w:autoSpaceDN w:val="0"/>
+        <w:adjustRightInd w:val="0"/>
+        <w:rPr>
+          <w:rFonts w:ascii="AppleSystemUIFont" w:hAnsi="AppleSystemUIFont" w:cs="AppleSystemUIFont"/>
+          <w:sz w:val="26"/>
+          <w:szCs w:val="26"/>
+        </w:rPr>
+      </w:pPr>
+      <w:r>
+        <w:rPr>
+          <w:rFonts w:ascii="AppleSystemUIFont" w:hAnsi="AppleSystemUIFont" w:cs="AppleSystemUIFont"/>
+          <w:sz w:val="26"/>
+          <w:szCs w:val="26"/>
+        </w:rPr>
+        <w:t>&gt; 8 characters</w:t>
+      </w:r>
+    </w:p>
+    <w:p>
+      <w:pPr>
+        <w:pStyle w:val="ListParagraph"/>
+        <w:numPr>
+          <w:ilvl w:val="2"/>
+          <w:numId w:val="9"/>
+        </w:numPr>
+        <w:rPr>
+          <w:rFonts w:ascii="Times New Roman" w:eastAsia="Times New Roman" w:hAnsi="Times New Roman" w:cs="Times New Roman"/>
+        </w:rPr>
+      </w:pPr>
+      <w:r>
+        <w:rPr>
+          <w:rFonts w:ascii="AppleSystemUIFont" w:hAnsi="AppleSystemUIFont" w:cs="AppleSystemUIFont"/>
+          <w:sz w:val="26"/>
+          <w:szCs w:val="26"/>
+        </w:rPr>
+        <w:t>These equivalence partitions test all the possible inputs there could be for a password: a valid password between 6-8 characters, an invalid password with &lt; 6 characters, and an invalid password with &gt; 8 characters.</w:t>
+      </w:r>
+    </w:p>
+    <w:p>
+      <w:pPr>
+        <w:pStyle w:val="ListParagraph"/>
+        <w:numPr>
+          <w:ilvl w:val="0"/>
+          <w:numId w:val="9"/>
+        </w:numPr>
+        <w:rPr>
+          <w:rFonts w:ascii="Times New Roman" w:eastAsia="Times New Roman" w:hAnsi="Times New Roman" w:cs="Times New Roman"/>
+        </w:rPr>
+      </w:pPr>
+      <w:r>
+        <w:rPr>
+          <w:rFonts w:ascii="AppleSystemUIFont" w:hAnsi="AppleSystemUIFont" w:cs="AppleSystemUIFont"/>
+          <w:sz w:val="26"/>
+          <w:szCs w:val="26"/>
+        </w:rPr>
+        <w:t>Boundary Value Testing</w:t>
+      </w:r>
+    </w:p>
+    <w:p>
+      <w:pPr>
+        <w:pStyle w:val="ListParagraph"/>
+        <w:numPr>
+          <w:ilvl w:val="1"/>
+          <w:numId w:val="9"/>
+        </w:numPr>
+        <w:rPr>
+          <w:rFonts w:ascii="Times New Roman" w:eastAsia="Times New Roman" w:hAnsi="Times New Roman" w:cs="Times New Roman"/>
+        </w:rPr>
+      </w:pPr>
+      <w:r>
+        <w:rPr>
+          <w:rFonts w:ascii="AppleSystemUIFont" w:hAnsi="AppleSystemUIFont" w:cs="AppleSystemUIFont"/>
+          <w:sz w:val="26"/>
+          <w:szCs w:val="26"/>
+        </w:rPr>
+        <w:t>See slides</w:t>
+      </w:r>
+    </w:p>
+    <w:p>
+      <w:pPr>
+        <w:pStyle w:val="ListParagraph"/>
+        <w:numPr>
+          <w:ilvl w:val="0"/>
+          <w:numId w:val="9"/>
+        </w:numPr>
+        <w:rPr>
+          <w:rFonts w:ascii="Times New Roman" w:eastAsia="Times New Roman" w:hAnsi="Times New Roman" w:cs="Times New Roman"/>
+        </w:rPr>
+      </w:pPr>
+      <w:r>
+        <w:rPr>
+          <w:rFonts w:ascii="AppleSystemUIFont" w:hAnsi="AppleSystemUIFont" w:cs="AppleSystemUIFont"/>
+          <w:sz w:val="26"/>
+          <w:szCs w:val="26"/>
+        </w:rPr>
+        <w:t>Boundary Value Testing Knowledge check</w:t>
+      </w:r>
+    </w:p>
+    <w:p>
+      <w:pPr>
+        <w:pStyle w:val="ListParagraph"/>
+        <w:numPr>
+          <w:ilvl w:val="1"/>
+          <w:numId w:val="9"/>
+        </w:numPr>
+        <w:rPr>
+          <w:rFonts w:ascii="Times New Roman" w:eastAsia="Times New Roman" w:hAnsi="Times New Roman" w:cs="Times New Roman"/>
+        </w:rPr>
+      </w:pPr>
+      <w:r>
+        <w:rPr>
+          <w:rFonts w:ascii="AppleSystemUIFont" w:hAnsi="AppleSystemUIFont" w:cs="AppleSystemUIFont"/>
+          <w:sz w:val="26"/>
+          <w:szCs w:val="26"/>
+        </w:rPr>
+        <w:t>A valid student ID can only contain digits between and including 2 and 7. What are the correct boundary values that need to be tested?</w:t>
+      </w:r>
+    </w:p>
+    <w:p>
+      <w:pPr>
+        <w:pStyle w:val="ListParagraph"/>
+        <w:numPr>
+          <w:ilvl w:val="2"/>
+          <w:numId w:val="9"/>
+        </w:numPr>
+        <w:rPr>
+          <w:rFonts w:ascii="Times New Roman" w:eastAsia="Times New Roman" w:hAnsi="Times New Roman" w:cs="Times New Roman"/>
+        </w:rPr>
+      </w:pPr>
+      <w:r>
+        <w:rPr>
+          <w:rFonts w:ascii="AppleSystemUIFont" w:hAnsi="AppleSystemUIFont" w:cs="AppleSystemUIFont"/>
+          <w:sz w:val="26"/>
+          <w:szCs w:val="26"/>
+        </w:rPr>
+        <w:t>1,2,7,8. 1 and 2 test valid and invalid values for the first boundary of a digit greater than or including 2. 7 and 8 test valid and invalid values for the second boundary.</w:t>
+      </w:r>
+    </w:p>
+    <w:p>
+      <w:pPr>
+        <w:pStyle w:val="ListParagraph"/>
+        <w:numPr>
+          <w:ilvl w:val="1"/>
+          <w:numId w:val="9"/>
+        </w:numPr>
+        <w:rPr>
+          <w:rFonts w:ascii="Times New Roman" w:eastAsia="Times New Roman" w:hAnsi="Times New Roman" w:cs="Times New Roman"/>
+        </w:rPr>
+      </w:pPr>
+      <w:r>
+        <w:rPr>
+          <w:rFonts w:ascii="AppleSystemUIFont" w:hAnsi="AppleSystemUIFont" w:cs="AppleSystemUIFont"/>
+          <w:sz w:val="26"/>
+          <w:szCs w:val="26"/>
+        </w:rPr>
+        <w:t>True or False? Boundary value analysis requires selecting test cases that are only on or above the edges of the input and output equivalence partitions.</w:t>
+      </w:r>
+    </w:p>
+    <w:p>
+      <w:pPr>
+        <w:pStyle w:val="ListParagraph"/>
+        <w:numPr>
+          <w:ilvl w:val="2"/>
+          <w:numId w:val="9"/>
+        </w:numPr>
+        <w:rPr>
+          <w:rFonts w:ascii="Times New Roman" w:eastAsia="Times New Roman" w:hAnsi="Times New Roman" w:cs="Times New Roman"/>
+        </w:rPr>
+      </w:pPr>
+      <w:r>
+        <w:rPr>
+          <w:rFonts w:ascii="AppleSystemUIFont" w:hAnsi="AppleSystemUIFont" w:cs="AppleSystemUIFont"/>
+          <w:sz w:val="26"/>
+          <w:szCs w:val="26"/>
+        </w:rPr>
+        <w:t>False. BV analysis requires selecting test cases that are on, above, and below the edges of the partitions.</w:t>
+      </w:r>
     </w:p>
     <w:sectPr>
       <w:pgSz w:w="12240" w:h="15840"/>
@@ -867,6 +1265,119 @@
     </w:lvl>
   </w:abstractNum>
   <w:abstractNum w:abstractNumId="3" w15:restartNumberingAfterBreak="0">
+    <w:nsid w:val="3C2A4E6E"/>
+    <w:multiLevelType w:val="hybridMultilevel"/>
+    <w:tmpl w:val="0B8E9DEC"/>
+    <w:lvl w:ilvl="0" w:tplc="04090003">
+      <w:start w:val="1"/>
+      <w:numFmt w:val="bullet"/>
+      <w:lvlText w:val="o"/>
+      <w:lvlJc w:val="left"/>
+      <w:pPr>
+        <w:ind w:left="2160" w:hanging="360"/>
+      </w:pPr>
+      <w:rPr>
+        <w:rFonts w:ascii="Courier New" w:hAnsi="Courier New" w:cs="Courier New" w:hint="default"/>
+      </w:rPr>
+    </w:lvl>
+    <w:lvl w:ilvl="1" w:tplc="04090003" w:tentative="1">
+      <w:start w:val="1"/>
+      <w:numFmt w:val="bullet"/>
+      <w:lvlText w:val="o"/>
+      <w:lvlJc w:val="left"/>
+      <w:pPr>
+        <w:ind w:left="2880" w:hanging="360"/>
+      </w:pPr>
+      <w:rPr>
+        <w:rFonts w:ascii="Courier New" w:hAnsi="Courier New" w:cs="Courier New" w:hint="default"/>
+      </w:rPr>
+    </w:lvl>
+    <w:lvl w:ilvl="2" w:tplc="04090005" w:tentative="1">
+      <w:start w:val="1"/>
+      <w:numFmt w:val="bullet"/>
+      <w:lvlText w:val=""/>
+      <w:lvlJc w:val="left"/>
+      <w:pPr>
+        <w:ind w:left="3600" w:hanging="360"/>
+      </w:pPr>
+      <w:rPr>
+        <w:rFonts w:ascii="Wingdings" w:hAnsi="Wingdings" w:hint="default"/>
+      </w:rPr>
+    </w:lvl>
+    <w:lvl w:ilvl="3" w:tplc="04090001" w:tentative="1">
+      <w:start w:val="1"/>
+      <w:numFmt w:val="bullet"/>
+      <w:lvlText w:val=""/>
+      <w:lvlJc w:val="left"/>
+      <w:pPr>
+        <w:ind w:left="4320" w:hanging="360"/>
+      </w:pPr>
+      <w:rPr>
+        <w:rFonts w:ascii="Symbol" w:hAnsi="Symbol" w:hint="default"/>
+      </w:rPr>
+    </w:lvl>
+    <w:lvl w:ilvl="4" w:tplc="04090003" w:tentative="1">
+      <w:start w:val="1"/>
+      <w:numFmt w:val="bullet"/>
+      <w:lvlText w:val="o"/>
+      <w:lvlJc w:val="left"/>
+      <w:pPr>
+        <w:ind w:left="5040" w:hanging="360"/>
+      </w:pPr>
+      <w:rPr>
+        <w:rFonts w:ascii="Courier New" w:hAnsi="Courier New" w:cs="Courier New" w:hint="default"/>
+      </w:rPr>
+    </w:lvl>
+    <w:lvl w:ilvl="5" w:tplc="04090005" w:tentative="1">
+      <w:start w:val="1"/>
+      <w:numFmt w:val="bullet"/>
+      <w:lvlText w:val=""/>
+      <w:lvlJc w:val="left"/>
+      <w:pPr>
+        <w:ind w:left="5760" w:hanging="360"/>
+      </w:pPr>
+      <w:rPr>
+        <w:rFonts w:ascii="Wingdings" w:hAnsi="Wingdings" w:hint="default"/>
+      </w:rPr>
+    </w:lvl>
+    <w:lvl w:ilvl="6" w:tplc="04090001" w:tentative="1">
+      <w:start w:val="1"/>
+      <w:numFmt w:val="bullet"/>
+      <w:lvlText w:val=""/>
+      <w:lvlJc w:val="left"/>
+      <w:pPr>
+        <w:ind w:left="6480" w:hanging="360"/>
+      </w:pPr>
+      <w:rPr>
+        <w:rFonts w:ascii="Symbol" w:hAnsi="Symbol" w:hint="default"/>
+      </w:rPr>
+    </w:lvl>
+    <w:lvl w:ilvl="7" w:tplc="04090003" w:tentative="1">
+      <w:start w:val="1"/>
+      <w:numFmt w:val="bullet"/>
+      <w:lvlText w:val="o"/>
+      <w:lvlJc w:val="left"/>
+      <w:pPr>
+        <w:ind w:left="7200" w:hanging="360"/>
+      </w:pPr>
+      <w:rPr>
+        <w:rFonts w:ascii="Courier New" w:hAnsi="Courier New" w:cs="Courier New" w:hint="default"/>
+      </w:rPr>
+    </w:lvl>
+    <w:lvl w:ilvl="8" w:tplc="04090005" w:tentative="1">
+      <w:start w:val="1"/>
+      <w:numFmt w:val="bullet"/>
+      <w:lvlText w:val=""/>
+      <w:lvlJc w:val="left"/>
+      <w:pPr>
+        <w:ind w:left="7920" w:hanging="360"/>
+      </w:pPr>
+      <w:rPr>
+        <w:rFonts w:ascii="Wingdings" w:hAnsi="Wingdings" w:hint="default"/>
+      </w:rPr>
+    </w:lvl>
+  </w:abstractNum>
+  <w:abstractNum w:abstractNumId="4" w15:restartNumberingAfterBreak="0">
     <w:nsid w:val="3C473FF7"/>
     <w:multiLevelType w:val="hybridMultilevel"/>
     <w:tmpl w:val="44782652"/>
@@ -979,7 +1490,7 @@
       </w:rPr>
     </w:lvl>
   </w:abstractNum>
-  <w:abstractNum w:abstractNumId="4" w15:restartNumberingAfterBreak="0">
+  <w:abstractNum w:abstractNumId="5" w15:restartNumberingAfterBreak="0">
     <w:nsid w:val="4A2958E8"/>
     <w:multiLevelType w:val="hybridMultilevel"/>
     <w:tmpl w:val="1424EE98"/>
@@ -1092,7 +1603,233 @@
       </w:rPr>
     </w:lvl>
   </w:abstractNum>
-  <w:abstractNum w:abstractNumId="5" w15:restartNumberingAfterBreak="0">
+  <w:abstractNum w:abstractNumId="6" w15:restartNumberingAfterBreak="0">
+    <w:nsid w:val="4AB416CA"/>
+    <w:multiLevelType w:val="hybridMultilevel"/>
+    <w:tmpl w:val="D35E459A"/>
+    <w:lvl w:ilvl="0" w:tplc="04090001">
+      <w:start w:val="1"/>
+      <w:numFmt w:val="bullet"/>
+      <w:lvlText w:val=""/>
+      <w:lvlJc w:val="left"/>
+      <w:pPr>
+        <w:ind w:left="720" w:hanging="360"/>
+      </w:pPr>
+      <w:rPr>
+        <w:rFonts w:ascii="Symbol" w:hAnsi="Symbol" w:hint="default"/>
+      </w:rPr>
+    </w:lvl>
+    <w:lvl w:ilvl="1" w:tplc="04090003">
+      <w:start w:val="1"/>
+      <w:numFmt w:val="bullet"/>
+      <w:lvlText w:val="o"/>
+      <w:lvlJc w:val="left"/>
+      <w:pPr>
+        <w:ind w:left="1440" w:hanging="360"/>
+      </w:pPr>
+      <w:rPr>
+        <w:rFonts w:ascii="Courier New" w:hAnsi="Courier New" w:cs="Courier New" w:hint="default"/>
+      </w:rPr>
+    </w:lvl>
+    <w:lvl w:ilvl="2" w:tplc="04090005">
+      <w:start w:val="1"/>
+      <w:numFmt w:val="bullet"/>
+      <w:lvlText w:val=""/>
+      <w:lvlJc w:val="left"/>
+      <w:pPr>
+        <w:ind w:left="2160" w:hanging="360"/>
+      </w:pPr>
+      <w:rPr>
+        <w:rFonts w:ascii="Wingdings" w:hAnsi="Wingdings" w:hint="default"/>
+      </w:rPr>
+    </w:lvl>
+    <w:lvl w:ilvl="3" w:tplc="04090001" w:tentative="1">
+      <w:start w:val="1"/>
+      <w:numFmt w:val="bullet"/>
+      <w:lvlText w:val=""/>
+      <w:lvlJc w:val="left"/>
+      <w:pPr>
+        <w:ind w:left="2880" w:hanging="360"/>
+      </w:pPr>
+      <w:rPr>
+        <w:rFonts w:ascii="Symbol" w:hAnsi="Symbol" w:hint="default"/>
+      </w:rPr>
+    </w:lvl>
+    <w:lvl w:ilvl="4" w:tplc="04090003" w:tentative="1">
+      <w:start w:val="1"/>
+      <w:numFmt w:val="bullet"/>
+      <w:lvlText w:val="o"/>
+      <w:lvlJc w:val="left"/>
+      <w:pPr>
+        <w:ind w:left="3600" w:hanging="360"/>
+      </w:pPr>
+      <w:rPr>
+        <w:rFonts w:ascii="Courier New" w:hAnsi="Courier New" w:cs="Courier New" w:hint="default"/>
+      </w:rPr>
+    </w:lvl>
+    <w:lvl w:ilvl="5" w:tplc="04090005" w:tentative="1">
+      <w:start w:val="1"/>
+      <w:numFmt w:val="bullet"/>
+      <w:lvlText w:val=""/>
+      <w:lvlJc w:val="left"/>
+      <w:pPr>
+        <w:ind w:left="4320" w:hanging="360"/>
+      </w:pPr>
+      <w:rPr>
+        <w:rFonts w:ascii="Wingdings" w:hAnsi="Wingdings" w:hint="default"/>
+      </w:rPr>
+    </w:lvl>
+    <w:lvl w:ilvl="6" w:tplc="04090001" w:tentative="1">
+      <w:start w:val="1"/>
+      <w:numFmt w:val="bullet"/>
+      <w:lvlText w:val=""/>
+      <w:lvlJc w:val="left"/>
+      <w:pPr>
+        <w:ind w:left="5040" w:hanging="360"/>
+      </w:pPr>
+      <w:rPr>
+        <w:rFonts w:ascii="Symbol" w:hAnsi="Symbol" w:hint="default"/>
+      </w:rPr>
+    </w:lvl>
+    <w:lvl w:ilvl="7" w:tplc="04090003" w:tentative="1">
+      <w:start w:val="1"/>
+      <w:numFmt w:val="bullet"/>
+      <w:lvlText w:val="o"/>
+      <w:lvlJc w:val="left"/>
+      <w:pPr>
+        <w:ind w:left="5760" w:hanging="360"/>
+      </w:pPr>
+      <w:rPr>
+        <w:rFonts w:ascii="Courier New" w:hAnsi="Courier New" w:cs="Courier New" w:hint="default"/>
+      </w:rPr>
+    </w:lvl>
+    <w:lvl w:ilvl="8" w:tplc="04090005" w:tentative="1">
+      <w:start w:val="1"/>
+      <w:numFmt w:val="bullet"/>
+      <w:lvlText w:val=""/>
+      <w:lvlJc w:val="left"/>
+      <w:pPr>
+        <w:ind w:left="6480" w:hanging="360"/>
+      </w:pPr>
+      <w:rPr>
+        <w:rFonts w:ascii="Wingdings" w:hAnsi="Wingdings" w:hint="default"/>
+      </w:rPr>
+    </w:lvl>
+  </w:abstractNum>
+  <w:abstractNum w:abstractNumId="7" w15:restartNumberingAfterBreak="0">
+    <w:nsid w:val="582E147F"/>
+    <w:multiLevelType w:val="hybridMultilevel"/>
+    <w:tmpl w:val="12A00952"/>
+    <w:lvl w:ilvl="0" w:tplc="04090005">
+      <w:start w:val="1"/>
+      <w:numFmt w:val="bullet"/>
+      <w:lvlText w:val=""/>
+      <w:lvlJc w:val="left"/>
+      <w:pPr>
+        <w:ind w:left="2160" w:hanging="360"/>
+      </w:pPr>
+      <w:rPr>
+        <w:rFonts w:ascii="Wingdings" w:hAnsi="Wingdings" w:hint="default"/>
+      </w:rPr>
+    </w:lvl>
+    <w:lvl w:ilvl="1" w:tplc="04090003" w:tentative="1">
+      <w:start w:val="1"/>
+      <w:numFmt w:val="bullet"/>
+      <w:lvlText w:val="o"/>
+      <w:lvlJc w:val="left"/>
+      <w:pPr>
+        <w:ind w:left="2880" w:hanging="360"/>
+      </w:pPr>
+      <w:rPr>
+        <w:rFonts w:ascii="Courier New" w:hAnsi="Courier New" w:cs="Courier New" w:hint="default"/>
+      </w:rPr>
+    </w:lvl>
+    <w:lvl w:ilvl="2" w:tplc="04090005" w:tentative="1">
+      <w:start w:val="1"/>
+      <w:numFmt w:val="bullet"/>
+      <w:lvlText w:val=""/>
+      <w:lvlJc w:val="left"/>
+      <w:pPr>
+        <w:ind w:left="3600" w:hanging="360"/>
+      </w:pPr>
+      <w:rPr>
+        <w:rFonts w:ascii="Wingdings" w:hAnsi="Wingdings" w:hint="default"/>
+      </w:rPr>
+    </w:lvl>
+    <w:lvl w:ilvl="3" w:tplc="04090001" w:tentative="1">
+      <w:start w:val="1"/>
+      <w:numFmt w:val="bullet"/>
+      <w:lvlText w:val=""/>
+      <w:lvlJc w:val="left"/>
+      <w:pPr>
+        <w:ind w:left="4320" w:hanging="360"/>
+      </w:pPr>
+      <w:rPr>
+        <w:rFonts w:ascii="Symbol" w:hAnsi="Symbol" w:hint="default"/>
+      </w:rPr>
+    </w:lvl>
+    <w:lvl w:ilvl="4" w:tplc="04090003" w:tentative="1">
+      <w:start w:val="1"/>
+      <w:numFmt w:val="bullet"/>
+      <w:lvlText w:val="o"/>
+      <w:lvlJc w:val="left"/>
+      <w:pPr>
+        <w:ind w:left="5040" w:hanging="360"/>
+      </w:pPr>
+      <w:rPr>
+        <w:rFonts w:ascii="Courier New" w:hAnsi="Courier New" w:cs="Courier New" w:hint="default"/>
+      </w:rPr>
+    </w:lvl>
+    <w:lvl w:ilvl="5" w:tplc="04090005" w:tentative="1">
+      <w:start w:val="1"/>
+      <w:numFmt w:val="bullet"/>
+      <w:lvlText w:val=""/>
+      <w:lvlJc w:val="left"/>
+      <w:pPr>
+        <w:ind w:left="5760" w:hanging="360"/>
+      </w:pPr>
+      <w:rPr>
+        <w:rFonts w:ascii="Wingdings" w:hAnsi="Wingdings" w:hint="default"/>
+      </w:rPr>
+    </w:lvl>
+    <w:lvl w:ilvl="6" w:tplc="04090001" w:tentative="1">
+      <w:start w:val="1"/>
+      <w:numFmt w:val="bullet"/>
+      <w:lvlText w:val=""/>
+      <w:lvlJc w:val="left"/>
+      <w:pPr>
+        <w:ind w:left="6480" w:hanging="360"/>
+      </w:pPr>
+      <w:rPr>
+        <w:rFonts w:ascii="Symbol" w:hAnsi="Symbol" w:hint="default"/>
+      </w:rPr>
+    </w:lvl>
+    <w:lvl w:ilvl="7" w:tplc="04090003" w:tentative="1">
+      <w:start w:val="1"/>
+      <w:numFmt w:val="bullet"/>
+      <w:lvlText w:val="o"/>
+      <w:lvlJc w:val="left"/>
+      <w:pPr>
+        <w:ind w:left="7200" w:hanging="360"/>
+      </w:pPr>
+      <w:rPr>
+        <w:rFonts w:ascii="Courier New" w:hAnsi="Courier New" w:cs="Courier New" w:hint="default"/>
+      </w:rPr>
+    </w:lvl>
+    <w:lvl w:ilvl="8" w:tplc="04090005" w:tentative="1">
+      <w:start w:val="1"/>
+      <w:numFmt w:val="bullet"/>
+      <w:lvlText w:val=""/>
+      <w:lvlJc w:val="left"/>
+      <w:pPr>
+        <w:ind w:left="7920" w:hanging="360"/>
+      </w:pPr>
+      <w:rPr>
+        <w:rFonts w:ascii="Wingdings" w:hAnsi="Wingdings" w:hint="default"/>
+      </w:rPr>
+    </w:lvl>
+  </w:abstractNum>
+  <w:abstractNum w:abstractNumId="8" w15:restartNumberingAfterBreak="0">
     <w:nsid w:val="5CBC63EB"/>
     <w:multiLevelType w:val="hybridMultilevel"/>
     <w:tmpl w:val="00007024"/>
@@ -1205,7 +1942,7 @@
       </w:rPr>
     </w:lvl>
   </w:abstractNum>
-  <w:abstractNum w:abstractNumId="6" w15:restartNumberingAfterBreak="0">
+  <w:abstractNum w:abstractNumId="9" w15:restartNumberingAfterBreak="0">
     <w:nsid w:val="60AE3640"/>
     <w:multiLevelType w:val="hybridMultilevel"/>
     <w:tmpl w:val="0B840BEA"/>
@@ -1318,7 +2055,7 @@
       </w:rPr>
     </w:lvl>
   </w:abstractNum>
-  <w:abstractNum w:abstractNumId="7" w15:restartNumberingAfterBreak="0">
+  <w:abstractNum w:abstractNumId="10" w15:restartNumberingAfterBreak="0">
     <w:nsid w:val="722703AB"/>
     <w:multiLevelType w:val="hybridMultilevel"/>
     <w:tmpl w:val="E1228058"/>
@@ -1435,7 +2172,7 @@
     <w:abstractNumId w:val="1"/>
   </w:num>
   <w:num w:numId="2">
-    <w:abstractNumId w:val="4"/>
+    <w:abstractNumId w:val="5"/>
   </w:num>
   <w:num w:numId="3">
     <w:abstractNumId w:val="2"/>
@@ -1444,16 +2181,25 @@
     <w:abstractNumId w:val="0"/>
   </w:num>
   <w:num w:numId="5">
-    <w:abstractNumId w:val="7"/>
+    <w:abstractNumId w:val="10"/>
   </w:num>
   <w:num w:numId="6">
-    <w:abstractNumId w:val="5"/>
+    <w:abstractNumId w:val="8"/>
   </w:num>
   <w:num w:numId="7">
+    <w:abstractNumId w:val="9"/>
+  </w:num>
+  <w:num w:numId="8">
+    <w:abstractNumId w:val="4"/>
+  </w:num>
+  <w:num w:numId="9">
     <w:abstractNumId w:val="6"/>
   </w:num>
-  <w:num w:numId="8">
+  <w:num w:numId="10">
     <w:abstractNumId w:val="3"/>
+  </w:num>
+  <w:num w:numId="11">
+    <w:abstractNumId w:val="7"/>
   </w:num>
 </w:numbering>
 </file>

</xml_diff>

<commit_message>
add cause effect analysis
</commit_message>
<xml_diff>
--- a/Unit 2/Notes/Unit 2 Notes.docx
+++ b/Unit 2/Notes/Unit 2 Notes.docx
@@ -1107,6 +1107,118 @@
     </w:p>
     <w:p>
       <w:pPr>
+        <w:ind w:left="1440"/>
+        <w:rPr>
+          <w:rFonts w:ascii="Times New Roman" w:eastAsia="Times New Roman" w:hAnsi="Times New Roman" w:cs="Times New Roman"/>
+        </w:rPr>
+      </w:pPr>
+    </w:p>
+    <w:p>
+      <w:pPr>
+        <w:ind w:left="1440"/>
+        <w:rPr>
+          <w:rFonts w:ascii="Times New Roman" w:eastAsia="Times New Roman" w:hAnsi="Times New Roman" w:cs="Times New Roman"/>
+        </w:rPr>
+      </w:pPr>
+    </w:p>
+    <w:p>
+      <w:pPr>
+        <w:ind w:left="1440"/>
+        <w:rPr>
+          <w:rFonts w:ascii="Times New Roman" w:eastAsia="Times New Roman" w:hAnsi="Times New Roman" w:cs="Times New Roman"/>
+        </w:rPr>
+      </w:pPr>
+    </w:p>
+    <w:p>
+      <w:pPr>
+        <w:ind w:left="1440"/>
+        <w:rPr>
+          <w:rFonts w:ascii="Times New Roman" w:eastAsia="Times New Roman" w:hAnsi="Times New Roman" w:cs="Times New Roman"/>
+        </w:rPr>
+      </w:pPr>
+    </w:p>
+    <w:p>
+      <w:pPr>
+        <w:ind w:left="1440"/>
+        <w:rPr>
+          <w:rFonts w:ascii="Times New Roman" w:eastAsia="Times New Roman" w:hAnsi="Times New Roman" w:cs="Times New Roman"/>
+        </w:rPr>
+      </w:pPr>
+    </w:p>
+    <w:p>
+      <w:pPr>
+        <w:ind w:left="1440"/>
+        <w:rPr>
+          <w:rFonts w:ascii="Times New Roman" w:eastAsia="Times New Roman" w:hAnsi="Times New Roman" w:cs="Times New Roman"/>
+        </w:rPr>
+      </w:pPr>
+    </w:p>
+    <w:p>
+      <w:pPr>
+        <w:ind w:left="1440"/>
+        <w:rPr>
+          <w:rFonts w:ascii="Times New Roman" w:eastAsia="Times New Roman" w:hAnsi="Times New Roman" w:cs="Times New Roman"/>
+        </w:rPr>
+      </w:pPr>
+    </w:p>
+    <w:p>
+      <w:pPr>
+        <w:ind w:left="1440"/>
+        <w:rPr>
+          <w:rFonts w:ascii="Times New Roman" w:eastAsia="Times New Roman" w:hAnsi="Times New Roman" w:cs="Times New Roman"/>
+        </w:rPr>
+      </w:pPr>
+    </w:p>
+    <w:p>
+      <w:pPr>
+        <w:ind w:left="1440"/>
+        <w:rPr>
+          <w:rFonts w:ascii="Times New Roman" w:eastAsia="Times New Roman" w:hAnsi="Times New Roman" w:cs="Times New Roman"/>
+        </w:rPr>
+      </w:pPr>
+    </w:p>
+    <w:p>
+      <w:pPr>
+        <w:ind w:left="1440"/>
+        <w:rPr>
+          <w:rFonts w:ascii="Times New Roman" w:eastAsia="Times New Roman" w:hAnsi="Times New Roman" w:cs="Times New Roman"/>
+        </w:rPr>
+      </w:pPr>
+    </w:p>
+    <w:p>
+      <w:pPr>
+        <w:ind w:left="1440"/>
+        <w:rPr>
+          <w:rFonts w:ascii="Times New Roman" w:eastAsia="Times New Roman" w:hAnsi="Times New Roman" w:cs="Times New Roman"/>
+        </w:rPr>
+      </w:pPr>
+    </w:p>
+    <w:p>
+      <w:pPr>
+        <w:ind w:left="1440"/>
+        <w:rPr>
+          <w:rFonts w:ascii="Times New Roman" w:eastAsia="Times New Roman" w:hAnsi="Times New Roman" w:cs="Times New Roman"/>
+        </w:rPr>
+      </w:pPr>
+    </w:p>
+    <w:p>
+      <w:pPr>
+        <w:ind w:left="1440"/>
+        <w:rPr>
+          <w:rFonts w:ascii="Times New Roman" w:eastAsia="Times New Roman" w:hAnsi="Times New Roman" w:cs="Times New Roman"/>
+        </w:rPr>
+      </w:pPr>
+    </w:p>
+    <w:p>
+      <w:pPr>
+        <w:ind w:left="1440"/>
+        <w:rPr>
+          <w:rFonts w:ascii="Times New Roman" w:eastAsia="Times New Roman" w:hAnsi="Times New Roman" w:cs="Times New Roman"/>
+        </w:rPr>
+      </w:pPr>
+    </w:p>
+    <w:p>
+      <w:pPr>
         <w:pStyle w:val="ListParagraph"/>
         <w:numPr>
           <w:ilvl w:val="0"/>
@@ -1120,8 +1232,157 @@
         <w:rPr>
           <w:rFonts w:ascii="Times New Roman" w:eastAsia="Times New Roman" w:hAnsi="Times New Roman" w:cs="Times New Roman"/>
         </w:rPr>
+        <w:lastRenderedPageBreak/>
         <w:t>Case Effect Analysis</w:t>
       </w:r>
+    </w:p>
+    <w:p>
+      <w:pPr>
+        <w:pStyle w:val="ListParagraph"/>
+        <w:numPr>
+          <w:ilvl w:val="1"/>
+          <w:numId w:val="9"/>
+        </w:numPr>
+        <w:rPr>
+          <w:rFonts w:ascii="Times New Roman" w:eastAsia="Times New Roman" w:hAnsi="Times New Roman" w:cs="Times New Roman"/>
+        </w:rPr>
+      </w:pPr>
+      <w:r>
+        <w:rPr>
+          <w:rFonts w:ascii="Times New Roman" w:eastAsia="Times New Roman" w:hAnsi="Times New Roman" w:cs="Times New Roman"/>
+        </w:rPr>
+        <w:t>See slides</w:t>
+      </w:r>
+    </w:p>
+    <w:p>
+      <w:pPr>
+        <w:pStyle w:val="ListParagraph"/>
+        <w:numPr>
+          <w:ilvl w:val="1"/>
+          <w:numId w:val="9"/>
+        </w:numPr>
+        <w:rPr>
+          <w:rFonts w:ascii="Times New Roman" w:eastAsia="Times New Roman" w:hAnsi="Times New Roman" w:cs="Times New Roman"/>
+        </w:rPr>
+      </w:pPr>
+    </w:p>
+    <w:p>
+      <w:pPr>
+        <w:pStyle w:val="ListParagraph"/>
+        <w:numPr>
+          <w:ilvl w:val="1"/>
+          <w:numId w:val="9"/>
+        </w:numPr>
+        <w:rPr>
+          <w:rFonts w:ascii="Times New Roman" w:eastAsia="Times New Roman" w:hAnsi="Times New Roman" w:cs="Times New Roman"/>
+        </w:rPr>
+      </w:pPr>
+      <w:r>
+        <w:rPr>
+          <w:rFonts w:ascii="Times New Roman" w:eastAsia="Times New Roman" w:hAnsi="Times New Roman" w:cs="Times New Roman"/>
+          <w:noProof/>
+        </w:rPr>
+        <w:drawing>
+          <wp:inline distT="0" distB="0" distL="0" distR="0" wp14:anchorId="2E7A0FAF" wp14:editId="0DA8291C">
+            <wp:extent cx="3924300" cy="2590800"/>
+            <wp:effectExtent l="0" t="0" r="0" b="0"/>
+            <wp:docPr id="2" name="Picture 2" descr="Text&#10;&#10;Description automatically generated"/>
+            <wp:cNvGraphicFramePr>
+              <a:graphicFrameLocks xmlns:a="http://schemas.openxmlformats.org/drawingml/2006/main" noChangeAspect="1"/>
+            </wp:cNvGraphicFramePr>
+            <a:graphic xmlns:a="http://schemas.openxmlformats.org/drawingml/2006/main">
+              <a:graphicData uri="http://schemas.openxmlformats.org/drawingml/2006/picture">
+                <pic:pic xmlns:pic="http://schemas.openxmlformats.org/drawingml/2006/picture">
+                  <pic:nvPicPr>
+                    <pic:cNvPr id="2" name="Picture 2" descr="Text&#10;&#10;Description automatically generated"/>
+                    <pic:cNvPicPr/>
+                  </pic:nvPicPr>
+                  <pic:blipFill>
+                    <a:blip r:embed="rId5">
+                      <a:extLst>
+                        <a:ext uri="{28A0092B-C50C-407E-A947-70E740481C1C}">
+                          <a14:useLocalDpi xmlns:a14="http://schemas.microsoft.com/office/drawing/2010/main" val="0"/>
+                        </a:ext>
+                      </a:extLst>
+                    </a:blip>
+                    <a:stretch>
+                      <a:fillRect/>
+                    </a:stretch>
+                  </pic:blipFill>
+                  <pic:spPr>
+                    <a:xfrm>
+                      <a:off x="0" y="0"/>
+                      <a:ext cx="3924300" cy="2590800"/>
+                    </a:xfrm>
+                    <a:prstGeom prst="rect">
+                      <a:avLst/>
+                    </a:prstGeom>
+                  </pic:spPr>
+                </pic:pic>
+              </a:graphicData>
+            </a:graphic>
+          </wp:inline>
+        </w:drawing>
+      </w:r>
+      <w:r>
+        <w:rPr>
+          <w:rFonts w:ascii="Times New Roman" w:eastAsia="Times New Roman" w:hAnsi="Times New Roman" w:cs="Times New Roman"/>
+          <w:noProof/>
+        </w:rPr>
+        <w:drawing>
+          <wp:inline distT="0" distB="0" distL="0" distR="0" wp14:anchorId="08CC0FB7" wp14:editId="66C8777B">
+            <wp:extent cx="4990744" cy="3294860"/>
+            <wp:effectExtent l="0" t="0" r="635" b="0"/>
+            <wp:docPr id="1" name="Picture 1" descr="A white board with red writing&#10;&#10;Description automatically generated with medium confidence"/>
+            <wp:cNvGraphicFramePr>
+              <a:graphicFrameLocks xmlns:a="http://schemas.openxmlformats.org/drawingml/2006/main" noChangeAspect="1"/>
+            </wp:cNvGraphicFramePr>
+            <a:graphic xmlns:a="http://schemas.openxmlformats.org/drawingml/2006/main">
+              <a:graphicData uri="http://schemas.openxmlformats.org/drawingml/2006/picture">
+                <pic:pic xmlns:pic="http://schemas.openxmlformats.org/drawingml/2006/picture">
+                  <pic:nvPicPr>
+                    <pic:cNvPr id="1" name="Picture 1" descr="A white board with red writing&#10;&#10;Description automatically generated with medium confidence"/>
+                    <pic:cNvPicPr/>
+                  </pic:nvPicPr>
+                  <pic:blipFill>
+                    <a:blip r:embed="rId6">
+                      <a:extLst>
+                        <a:ext uri="{28A0092B-C50C-407E-A947-70E740481C1C}">
+                          <a14:useLocalDpi xmlns:a14="http://schemas.microsoft.com/office/drawing/2010/main" val="0"/>
+                        </a:ext>
+                      </a:extLst>
+                    </a:blip>
+                    <a:stretch>
+                      <a:fillRect/>
+                    </a:stretch>
+                  </pic:blipFill>
+                  <pic:spPr>
+                    <a:xfrm>
+                      <a:off x="0" y="0"/>
+                      <a:ext cx="4998884" cy="3300234"/>
+                    </a:xfrm>
+                    <a:prstGeom prst="rect">
+                      <a:avLst/>
+                    </a:prstGeom>
+                  </pic:spPr>
+                </pic:pic>
+              </a:graphicData>
+            </a:graphic>
+          </wp:inline>
+        </w:drawing>
+      </w:r>
+    </w:p>
+    <w:p>
+      <w:pPr>
+        <w:pStyle w:val="ListParagraph"/>
+        <w:numPr>
+          <w:ilvl w:val="1"/>
+          <w:numId w:val="9"/>
+        </w:numPr>
+        <w:rPr>
+          <w:rFonts w:ascii="Times New Roman" w:eastAsia="Times New Roman" w:hAnsi="Times New Roman" w:cs="Times New Roman"/>
+        </w:rPr>
+      </w:pPr>
     </w:p>
     <w:p>
       <w:pPr>

</xml_diff>

<commit_message>
Add BV vs CE
</commit_message>
<xml_diff>
--- a/Unit 2/Notes/Unit 2 Notes.docx
+++ b/Unit 2/Notes/Unit 2 Notes.docx
@@ -1395,6 +1395,257 @@
           <w:rFonts w:ascii="Times New Roman" w:eastAsia="Times New Roman" w:hAnsi="Times New Roman" w:cs="Times New Roman"/>
         </w:rPr>
       </w:pPr>
+    </w:p>
+    <w:p>
+      <w:pPr>
+        <w:pStyle w:val="ListParagraph"/>
+        <w:numPr>
+          <w:ilvl w:val="1"/>
+          <w:numId w:val="9"/>
+        </w:numPr>
+        <w:rPr>
+          <w:rFonts w:ascii="Times New Roman" w:eastAsia="Times New Roman" w:hAnsi="Times New Roman" w:cs="Times New Roman"/>
+        </w:rPr>
+      </w:pPr>
+    </w:p>
+    <w:p>
+      <w:pPr>
+        <w:pStyle w:val="ListParagraph"/>
+        <w:numPr>
+          <w:ilvl w:val="1"/>
+          <w:numId w:val="9"/>
+        </w:numPr>
+        <w:rPr>
+          <w:rFonts w:ascii="Times New Roman" w:eastAsia="Times New Roman" w:hAnsi="Times New Roman" w:cs="Times New Roman"/>
+        </w:rPr>
+      </w:pPr>
+    </w:p>
+    <w:p>
+      <w:pPr>
+        <w:pStyle w:val="ListParagraph"/>
+        <w:numPr>
+          <w:ilvl w:val="1"/>
+          <w:numId w:val="9"/>
+        </w:numPr>
+        <w:rPr>
+          <w:rFonts w:ascii="Times New Roman" w:eastAsia="Times New Roman" w:hAnsi="Times New Roman" w:cs="Times New Roman"/>
+        </w:rPr>
+      </w:pPr>
+    </w:p>
+    <w:p>
+      <w:pPr>
+        <w:pStyle w:val="ListParagraph"/>
+        <w:numPr>
+          <w:ilvl w:val="1"/>
+          <w:numId w:val="9"/>
+        </w:numPr>
+        <w:rPr>
+          <w:rFonts w:ascii="Times New Roman" w:eastAsia="Times New Roman" w:hAnsi="Times New Roman" w:cs="Times New Roman"/>
+        </w:rPr>
+      </w:pPr>
+    </w:p>
+    <w:p>
+      <w:pPr>
+        <w:pStyle w:val="ListParagraph"/>
+        <w:numPr>
+          <w:ilvl w:val="1"/>
+          <w:numId w:val="9"/>
+        </w:numPr>
+        <w:rPr>
+          <w:rFonts w:ascii="Times New Roman" w:eastAsia="Times New Roman" w:hAnsi="Times New Roman" w:cs="Times New Roman"/>
+        </w:rPr>
+      </w:pPr>
+    </w:p>
+    <w:p>
+      <w:pPr>
+        <w:pStyle w:val="ListParagraph"/>
+        <w:numPr>
+          <w:ilvl w:val="1"/>
+          <w:numId w:val="9"/>
+        </w:numPr>
+        <w:rPr>
+          <w:rFonts w:ascii="Times New Roman" w:eastAsia="Times New Roman" w:hAnsi="Times New Roman" w:cs="Times New Roman"/>
+        </w:rPr>
+      </w:pPr>
+    </w:p>
+    <w:p>
+      <w:pPr>
+        <w:pStyle w:val="ListParagraph"/>
+        <w:numPr>
+          <w:ilvl w:val="1"/>
+          <w:numId w:val="9"/>
+        </w:numPr>
+        <w:rPr>
+          <w:rFonts w:ascii="Times New Roman" w:eastAsia="Times New Roman" w:hAnsi="Times New Roman" w:cs="Times New Roman"/>
+        </w:rPr>
+      </w:pPr>
+    </w:p>
+    <w:p>
+      <w:pPr>
+        <w:pStyle w:val="ListParagraph"/>
+        <w:numPr>
+          <w:ilvl w:val="1"/>
+          <w:numId w:val="9"/>
+        </w:numPr>
+        <w:rPr>
+          <w:rFonts w:ascii="Times New Roman" w:eastAsia="Times New Roman" w:hAnsi="Times New Roman" w:cs="Times New Roman"/>
+        </w:rPr>
+      </w:pPr>
+    </w:p>
+    <w:p>
+      <w:pPr>
+        <w:pStyle w:val="ListParagraph"/>
+        <w:numPr>
+          <w:ilvl w:val="1"/>
+          <w:numId w:val="9"/>
+        </w:numPr>
+        <w:rPr>
+          <w:rFonts w:ascii="Times New Roman" w:eastAsia="Times New Roman" w:hAnsi="Times New Roman" w:cs="Times New Roman"/>
+        </w:rPr>
+      </w:pPr>
+      <w:r>
+        <w:rPr>
+          <w:rFonts w:ascii="Times New Roman" w:eastAsia="Times New Roman" w:hAnsi="Times New Roman" w:cs="Times New Roman"/>
+        </w:rPr>
+        <w:lastRenderedPageBreak/>
+        <w:t>Partitioning Example vs.</w:t>
+      </w:r>
+    </w:p>
+    <w:p>
+      <w:pPr>
+        <w:pStyle w:val="ListParagraph"/>
+        <w:numPr>
+          <w:ilvl w:val="1"/>
+          <w:numId w:val="9"/>
+        </w:numPr>
+        <w:rPr>
+          <w:rFonts w:ascii="Times New Roman" w:eastAsia="Times New Roman" w:hAnsi="Times New Roman" w:cs="Times New Roman"/>
+        </w:rPr>
+      </w:pPr>
+      <w:r>
+        <w:rPr>
+          <w:rFonts w:ascii="Times New Roman" w:eastAsia="Times New Roman" w:hAnsi="Times New Roman" w:cs="Times New Roman"/>
+          <w:noProof/>
+        </w:rPr>
+        <w:drawing>
+          <wp:inline distT="0" distB="0" distL="0" distR="0" wp14:anchorId="480C4523" wp14:editId="3DEEA634">
+            <wp:extent cx="4343400" cy="2819400"/>
+            <wp:effectExtent l="0" t="0" r="0" b="0"/>
+            <wp:docPr id="4" name="Picture 4" descr="A picture containing text, whiteboard&#10;&#10;Description automatically generated"/>
+            <wp:cNvGraphicFramePr>
+              <a:graphicFrameLocks xmlns:a="http://schemas.openxmlformats.org/drawingml/2006/main" noChangeAspect="1"/>
+            </wp:cNvGraphicFramePr>
+            <a:graphic xmlns:a="http://schemas.openxmlformats.org/drawingml/2006/main">
+              <a:graphicData uri="http://schemas.openxmlformats.org/drawingml/2006/picture">
+                <pic:pic xmlns:pic="http://schemas.openxmlformats.org/drawingml/2006/picture">
+                  <pic:nvPicPr>
+                    <pic:cNvPr id="4" name="Picture 4" descr="A picture containing text, whiteboard&#10;&#10;Description automatically generated"/>
+                    <pic:cNvPicPr/>
+                  </pic:nvPicPr>
+                  <pic:blipFill>
+                    <a:blip r:embed="rId7">
+                      <a:extLst>
+                        <a:ext uri="{28A0092B-C50C-407E-A947-70E740481C1C}">
+                          <a14:useLocalDpi xmlns:a14="http://schemas.microsoft.com/office/drawing/2010/main" val="0"/>
+                        </a:ext>
+                      </a:extLst>
+                    </a:blip>
+                    <a:stretch>
+                      <a:fillRect/>
+                    </a:stretch>
+                  </pic:blipFill>
+                  <pic:spPr>
+                    <a:xfrm>
+                      <a:off x="0" y="0"/>
+                      <a:ext cx="4343400" cy="2819400"/>
+                    </a:xfrm>
+                    <a:prstGeom prst="rect">
+                      <a:avLst/>
+                    </a:prstGeom>
+                  </pic:spPr>
+                </pic:pic>
+              </a:graphicData>
+            </a:graphic>
+          </wp:inline>
+        </w:drawing>
+      </w:r>
+    </w:p>
+    <w:p>
+      <w:pPr>
+        <w:pStyle w:val="ListParagraph"/>
+        <w:numPr>
+          <w:ilvl w:val="1"/>
+          <w:numId w:val="9"/>
+        </w:numPr>
+        <w:rPr>
+          <w:rFonts w:ascii="Times New Roman" w:eastAsia="Times New Roman" w:hAnsi="Times New Roman" w:cs="Times New Roman"/>
+        </w:rPr>
+      </w:pPr>
+      <w:r>
+        <w:rPr>
+          <w:rFonts w:ascii="Times New Roman" w:eastAsia="Times New Roman" w:hAnsi="Times New Roman" w:cs="Times New Roman"/>
+        </w:rPr>
+        <w:t>Cause Effect example</w:t>
+      </w:r>
+    </w:p>
+    <w:p>
+      <w:pPr>
+        <w:pStyle w:val="ListParagraph"/>
+        <w:numPr>
+          <w:ilvl w:val="1"/>
+          <w:numId w:val="9"/>
+        </w:numPr>
+        <w:rPr>
+          <w:rFonts w:ascii="Times New Roman" w:eastAsia="Times New Roman" w:hAnsi="Times New Roman" w:cs="Times New Roman"/>
+        </w:rPr>
+      </w:pPr>
+      <w:r>
+        <w:rPr>
+          <w:rFonts w:ascii="Times New Roman" w:eastAsia="Times New Roman" w:hAnsi="Times New Roman" w:cs="Times New Roman"/>
+          <w:noProof/>
+        </w:rPr>
+        <w:drawing>
+          <wp:inline distT="0" distB="0" distL="0" distR="0" wp14:anchorId="57DD4335" wp14:editId="5F1B5FEB">
+            <wp:extent cx="4406900" cy="2590800"/>
+            <wp:effectExtent l="0" t="0" r="0" b="0"/>
+            <wp:docPr id="3" name="Picture 3" descr="Diagram&#10;&#10;Description automatically generated"/>
+            <wp:cNvGraphicFramePr>
+              <a:graphicFrameLocks xmlns:a="http://schemas.openxmlformats.org/drawingml/2006/main" noChangeAspect="1"/>
+            </wp:cNvGraphicFramePr>
+            <a:graphic xmlns:a="http://schemas.openxmlformats.org/drawingml/2006/main">
+              <a:graphicData uri="http://schemas.openxmlformats.org/drawingml/2006/picture">
+                <pic:pic xmlns:pic="http://schemas.openxmlformats.org/drawingml/2006/picture">
+                  <pic:nvPicPr>
+                    <pic:cNvPr id="3" name="Picture 3" descr="Diagram&#10;&#10;Description automatically generated"/>
+                    <pic:cNvPicPr/>
+                  </pic:nvPicPr>
+                  <pic:blipFill>
+                    <a:blip r:embed="rId8">
+                      <a:extLst>
+                        <a:ext uri="{28A0092B-C50C-407E-A947-70E740481C1C}">
+                          <a14:useLocalDpi xmlns:a14="http://schemas.microsoft.com/office/drawing/2010/main" val="0"/>
+                        </a:ext>
+                      </a:extLst>
+                    </a:blip>
+                    <a:stretch>
+                      <a:fillRect/>
+                    </a:stretch>
+                  </pic:blipFill>
+                  <pic:spPr>
+                    <a:xfrm>
+                      <a:off x="0" y="0"/>
+                      <a:ext cx="4406900" cy="2590800"/>
+                    </a:xfrm>
+                    <a:prstGeom prst="rect">
+                      <a:avLst/>
+                    </a:prstGeom>
+                  </pic:spPr>
+                </pic:pic>
+              </a:graphicData>
+            </a:graphic>
+          </wp:inline>
+        </w:drawing>
+      </w:r>
     </w:p>
     <w:sectPr>
       <w:pgSz w:w="12240" w:h="15840"/>

</xml_diff>

<commit_message>
Add CE knowledge check
</commit_message>
<xml_diff>
--- a/Unit 2/Notes/Unit 2 Notes.docx
+++ b/Unit 2/Notes/Unit 2 Notes.docx
@@ -1374,119 +1374,79 @@
     </w:p>
     <w:p>
       <w:pPr>
-        <w:pStyle w:val="ListParagraph"/>
-        <w:numPr>
-          <w:ilvl w:val="1"/>
-          <w:numId w:val="9"/>
-        </w:numPr>
-        <w:rPr>
-          <w:rFonts w:ascii="Times New Roman" w:eastAsia="Times New Roman" w:hAnsi="Times New Roman" w:cs="Times New Roman"/>
-        </w:rPr>
-      </w:pPr>
-    </w:p>
-    <w:p>
-      <w:pPr>
-        <w:pStyle w:val="ListParagraph"/>
-        <w:numPr>
-          <w:ilvl w:val="1"/>
-          <w:numId w:val="9"/>
-        </w:numPr>
-        <w:rPr>
-          <w:rFonts w:ascii="Times New Roman" w:eastAsia="Times New Roman" w:hAnsi="Times New Roman" w:cs="Times New Roman"/>
-        </w:rPr>
-      </w:pPr>
-    </w:p>
-    <w:p>
-      <w:pPr>
-        <w:pStyle w:val="ListParagraph"/>
-        <w:numPr>
-          <w:ilvl w:val="1"/>
-          <w:numId w:val="9"/>
-        </w:numPr>
-        <w:rPr>
-          <w:rFonts w:ascii="Times New Roman" w:eastAsia="Times New Roman" w:hAnsi="Times New Roman" w:cs="Times New Roman"/>
-        </w:rPr>
-      </w:pPr>
-    </w:p>
-    <w:p>
-      <w:pPr>
-        <w:pStyle w:val="ListParagraph"/>
-        <w:numPr>
-          <w:ilvl w:val="1"/>
-          <w:numId w:val="9"/>
-        </w:numPr>
-        <w:rPr>
-          <w:rFonts w:ascii="Times New Roman" w:eastAsia="Times New Roman" w:hAnsi="Times New Roman" w:cs="Times New Roman"/>
-        </w:rPr>
-      </w:pPr>
-    </w:p>
-    <w:p>
-      <w:pPr>
-        <w:pStyle w:val="ListParagraph"/>
-        <w:numPr>
-          <w:ilvl w:val="1"/>
-          <w:numId w:val="9"/>
-        </w:numPr>
-        <w:rPr>
-          <w:rFonts w:ascii="Times New Roman" w:eastAsia="Times New Roman" w:hAnsi="Times New Roman" w:cs="Times New Roman"/>
-        </w:rPr>
-      </w:pPr>
-    </w:p>
-    <w:p>
-      <w:pPr>
-        <w:pStyle w:val="ListParagraph"/>
-        <w:numPr>
-          <w:ilvl w:val="1"/>
-          <w:numId w:val="9"/>
-        </w:numPr>
-        <w:rPr>
-          <w:rFonts w:ascii="Times New Roman" w:eastAsia="Times New Roman" w:hAnsi="Times New Roman" w:cs="Times New Roman"/>
-        </w:rPr>
-      </w:pPr>
-    </w:p>
-    <w:p>
-      <w:pPr>
-        <w:pStyle w:val="ListParagraph"/>
-        <w:numPr>
-          <w:ilvl w:val="1"/>
-          <w:numId w:val="9"/>
-        </w:numPr>
-        <w:rPr>
-          <w:rFonts w:ascii="Times New Roman" w:eastAsia="Times New Roman" w:hAnsi="Times New Roman" w:cs="Times New Roman"/>
-        </w:rPr>
-      </w:pPr>
-    </w:p>
-    <w:p>
-      <w:pPr>
-        <w:pStyle w:val="ListParagraph"/>
-        <w:numPr>
-          <w:ilvl w:val="1"/>
-          <w:numId w:val="9"/>
-        </w:numPr>
-        <w:rPr>
-          <w:rFonts w:ascii="Times New Roman" w:eastAsia="Times New Roman" w:hAnsi="Times New Roman" w:cs="Times New Roman"/>
-        </w:rPr>
-      </w:pPr>
-    </w:p>
-    <w:p>
-      <w:pPr>
-        <w:pStyle w:val="ListParagraph"/>
-        <w:numPr>
-          <w:ilvl w:val="1"/>
-          <w:numId w:val="9"/>
-        </w:numPr>
-        <w:rPr>
-          <w:rFonts w:ascii="Times New Roman" w:eastAsia="Times New Roman" w:hAnsi="Times New Roman" w:cs="Times New Roman"/>
-        </w:rPr>
-      </w:pPr>
-    </w:p>
-    <w:p>
-      <w:pPr>
-        <w:pStyle w:val="ListParagraph"/>
-        <w:numPr>
-          <w:ilvl w:val="1"/>
-          <w:numId w:val="9"/>
-        </w:numPr>
+        <w:ind w:left="720"/>
+        <w:rPr>
+          <w:rFonts w:ascii="Times New Roman" w:eastAsia="Times New Roman" w:hAnsi="Times New Roman" w:cs="Times New Roman"/>
+        </w:rPr>
+      </w:pPr>
+    </w:p>
+    <w:p>
+      <w:pPr>
+        <w:ind w:left="720"/>
+        <w:rPr>
+          <w:rFonts w:ascii="Times New Roman" w:eastAsia="Times New Roman" w:hAnsi="Times New Roman" w:cs="Times New Roman"/>
+        </w:rPr>
+      </w:pPr>
+    </w:p>
+    <w:p>
+      <w:pPr>
+        <w:ind w:left="720"/>
+        <w:rPr>
+          <w:rFonts w:ascii="Times New Roman" w:eastAsia="Times New Roman" w:hAnsi="Times New Roman" w:cs="Times New Roman"/>
+        </w:rPr>
+      </w:pPr>
+    </w:p>
+    <w:p>
+      <w:pPr>
+        <w:ind w:left="720"/>
+        <w:rPr>
+          <w:rFonts w:ascii="Times New Roman" w:eastAsia="Times New Roman" w:hAnsi="Times New Roman" w:cs="Times New Roman"/>
+        </w:rPr>
+      </w:pPr>
+    </w:p>
+    <w:p>
+      <w:pPr>
+        <w:ind w:left="720"/>
+        <w:rPr>
+          <w:rFonts w:ascii="Times New Roman" w:eastAsia="Times New Roman" w:hAnsi="Times New Roman" w:cs="Times New Roman"/>
+        </w:rPr>
+      </w:pPr>
+    </w:p>
+    <w:p>
+      <w:pPr>
+        <w:ind w:left="720"/>
+        <w:rPr>
+          <w:rFonts w:ascii="Times New Roman" w:eastAsia="Times New Roman" w:hAnsi="Times New Roman" w:cs="Times New Roman"/>
+        </w:rPr>
+      </w:pPr>
+    </w:p>
+    <w:p>
+      <w:pPr>
+        <w:ind w:left="720"/>
+        <w:rPr>
+          <w:rFonts w:ascii="Times New Roman" w:eastAsia="Times New Roman" w:hAnsi="Times New Roman" w:cs="Times New Roman"/>
+        </w:rPr>
+      </w:pPr>
+    </w:p>
+    <w:p>
+      <w:pPr>
+        <w:ind w:left="720"/>
+        <w:rPr>
+          <w:rFonts w:ascii="Times New Roman" w:eastAsia="Times New Roman" w:hAnsi="Times New Roman" w:cs="Times New Roman"/>
+        </w:rPr>
+      </w:pPr>
+    </w:p>
+    <w:p>
+      <w:pPr>
+        <w:ind w:left="720"/>
+        <w:rPr>
+          <w:rFonts w:ascii="Times New Roman" w:eastAsia="Times New Roman" w:hAnsi="Times New Roman" w:cs="Times New Roman"/>
+        </w:rPr>
+      </w:pPr>
+    </w:p>
+    <w:p>
+      <w:pPr>
+        <w:ind w:left="720"/>
         <w:rPr>
           <w:rFonts w:ascii="Times New Roman" w:eastAsia="Times New Roman" w:hAnsi="Times New Roman" w:cs="Times New Roman"/>
         </w:rPr>
@@ -1647,6 +1607,315 @@
         </w:drawing>
       </w:r>
     </w:p>
+    <w:p>
+      <w:pPr>
+        <w:ind w:left="720"/>
+        <w:rPr>
+          <w:rFonts w:ascii="Times New Roman" w:eastAsia="Times New Roman" w:hAnsi="Times New Roman" w:cs="Times New Roman"/>
+        </w:rPr>
+      </w:pPr>
+    </w:p>
+    <w:p>
+      <w:pPr>
+        <w:ind w:left="720"/>
+        <w:rPr>
+          <w:rFonts w:ascii="Times New Roman" w:eastAsia="Times New Roman" w:hAnsi="Times New Roman" w:cs="Times New Roman"/>
+        </w:rPr>
+      </w:pPr>
+    </w:p>
+    <w:p>
+      <w:pPr>
+        <w:ind w:left="720"/>
+        <w:rPr>
+          <w:rFonts w:ascii="Times New Roman" w:eastAsia="Times New Roman" w:hAnsi="Times New Roman" w:cs="Times New Roman"/>
+        </w:rPr>
+      </w:pPr>
+    </w:p>
+    <w:p>
+      <w:pPr>
+        <w:ind w:left="720"/>
+        <w:rPr>
+          <w:rFonts w:ascii="Times New Roman" w:eastAsia="Times New Roman" w:hAnsi="Times New Roman" w:cs="Times New Roman"/>
+        </w:rPr>
+      </w:pPr>
+    </w:p>
+    <w:p>
+      <w:pPr>
+        <w:ind w:left="720"/>
+        <w:rPr>
+          <w:rFonts w:ascii="Times New Roman" w:eastAsia="Times New Roman" w:hAnsi="Times New Roman" w:cs="Times New Roman"/>
+        </w:rPr>
+      </w:pPr>
+    </w:p>
+    <w:p>
+      <w:pPr>
+        <w:ind w:left="720"/>
+        <w:rPr>
+          <w:rFonts w:ascii="Times New Roman" w:eastAsia="Times New Roman" w:hAnsi="Times New Roman" w:cs="Times New Roman"/>
+        </w:rPr>
+      </w:pPr>
+    </w:p>
+    <w:p>
+      <w:pPr>
+        <w:ind w:left="720"/>
+        <w:rPr>
+          <w:rFonts w:ascii="Times New Roman" w:eastAsia="Times New Roman" w:hAnsi="Times New Roman" w:cs="Times New Roman"/>
+        </w:rPr>
+      </w:pPr>
+    </w:p>
+    <w:p>
+      <w:pPr>
+        <w:ind w:left="720"/>
+        <w:rPr>
+          <w:rFonts w:ascii="Times New Roman" w:eastAsia="Times New Roman" w:hAnsi="Times New Roman" w:cs="Times New Roman"/>
+        </w:rPr>
+      </w:pPr>
+    </w:p>
+    <w:p>
+      <w:pPr>
+        <w:ind w:left="720"/>
+        <w:rPr>
+          <w:rFonts w:ascii="Times New Roman" w:eastAsia="Times New Roman" w:hAnsi="Times New Roman" w:cs="Times New Roman"/>
+        </w:rPr>
+      </w:pPr>
+    </w:p>
+    <w:p>
+      <w:pPr>
+        <w:ind w:left="720"/>
+        <w:rPr>
+          <w:rFonts w:ascii="Times New Roman" w:eastAsia="Times New Roman" w:hAnsi="Times New Roman" w:cs="Times New Roman"/>
+        </w:rPr>
+      </w:pPr>
+    </w:p>
+    <w:p>
+      <w:pPr>
+        <w:ind w:left="720"/>
+        <w:rPr>
+          <w:rFonts w:ascii="Times New Roman" w:eastAsia="Times New Roman" w:hAnsi="Times New Roman" w:cs="Times New Roman"/>
+        </w:rPr>
+      </w:pPr>
+    </w:p>
+    <w:p>
+      <w:pPr>
+        <w:ind w:left="720"/>
+        <w:rPr>
+          <w:rFonts w:ascii="Times New Roman" w:eastAsia="Times New Roman" w:hAnsi="Times New Roman" w:cs="Times New Roman"/>
+        </w:rPr>
+      </w:pPr>
+    </w:p>
+    <w:p>
+      <w:pPr>
+        <w:ind w:left="720"/>
+        <w:rPr>
+          <w:rFonts w:ascii="Times New Roman" w:eastAsia="Times New Roman" w:hAnsi="Times New Roman" w:cs="Times New Roman"/>
+        </w:rPr>
+      </w:pPr>
+    </w:p>
+    <w:p>
+      <w:pPr>
+        <w:ind w:left="720"/>
+        <w:rPr>
+          <w:rFonts w:ascii="Times New Roman" w:eastAsia="Times New Roman" w:hAnsi="Times New Roman" w:cs="Times New Roman"/>
+        </w:rPr>
+      </w:pPr>
+    </w:p>
+    <w:p>
+      <w:pPr>
+        <w:pStyle w:val="ListParagraph"/>
+        <w:numPr>
+          <w:ilvl w:val="1"/>
+          <w:numId w:val="9"/>
+        </w:numPr>
+        <w:rPr>
+          <w:rFonts w:ascii="Times New Roman" w:eastAsia="Times New Roman" w:hAnsi="Times New Roman" w:cs="Times New Roman"/>
+        </w:rPr>
+      </w:pPr>
+      <w:r>
+        <w:rPr>
+          <w:rFonts w:ascii="Times New Roman" w:eastAsia="Times New Roman" w:hAnsi="Times New Roman" w:cs="Times New Roman"/>
+        </w:rPr>
+        <w:lastRenderedPageBreak/>
+        <w:t>Equivalence Partitioning with Cause and Effect</w:t>
+      </w:r>
+    </w:p>
+    <w:p>
+      <w:pPr>
+        <w:pStyle w:val="ListParagraph"/>
+        <w:numPr>
+          <w:ilvl w:val="1"/>
+          <w:numId w:val="9"/>
+        </w:numPr>
+        <w:rPr>
+          <w:rFonts w:ascii="Times New Roman" w:eastAsia="Times New Roman" w:hAnsi="Times New Roman" w:cs="Times New Roman"/>
+        </w:rPr>
+      </w:pPr>
+      <w:r>
+        <w:rPr>
+          <w:rFonts w:ascii="Times New Roman" w:eastAsia="Times New Roman" w:hAnsi="Times New Roman" w:cs="Times New Roman"/>
+          <w:noProof/>
+        </w:rPr>
+        <w:drawing>
+          <wp:inline distT="0" distB="0" distL="0" distR="0" wp14:anchorId="7341E2E6" wp14:editId="44DDB14C">
+            <wp:extent cx="4343400" cy="3276600"/>
+            <wp:effectExtent l="0" t="0" r="0" b="0"/>
+            <wp:docPr id="5" name="Picture 5" descr="A person writing on a piece of paper&#10;&#10;Description automatically generated with low confidence"/>
+            <wp:cNvGraphicFramePr>
+              <a:graphicFrameLocks xmlns:a="http://schemas.openxmlformats.org/drawingml/2006/main" noChangeAspect="1"/>
+            </wp:cNvGraphicFramePr>
+            <a:graphic xmlns:a="http://schemas.openxmlformats.org/drawingml/2006/main">
+              <a:graphicData uri="http://schemas.openxmlformats.org/drawingml/2006/picture">
+                <pic:pic xmlns:pic="http://schemas.openxmlformats.org/drawingml/2006/picture">
+                  <pic:nvPicPr>
+                    <pic:cNvPr id="5" name="Picture 5" descr="A person writing on a piece of paper&#10;&#10;Description automatically generated with low confidence"/>
+                    <pic:cNvPicPr/>
+                  </pic:nvPicPr>
+                  <pic:blipFill>
+                    <a:blip r:embed="rId9">
+                      <a:extLst>
+                        <a:ext uri="{28A0092B-C50C-407E-A947-70E740481C1C}">
+                          <a14:useLocalDpi xmlns:a14="http://schemas.microsoft.com/office/drawing/2010/main" val="0"/>
+                        </a:ext>
+                      </a:extLst>
+                    </a:blip>
+                    <a:stretch>
+                      <a:fillRect/>
+                    </a:stretch>
+                  </pic:blipFill>
+                  <pic:spPr>
+                    <a:xfrm>
+                      <a:off x="0" y="0"/>
+                      <a:ext cx="4343400" cy="3276600"/>
+                    </a:xfrm>
+                    <a:prstGeom prst="rect">
+                      <a:avLst/>
+                    </a:prstGeom>
+                  </pic:spPr>
+                </pic:pic>
+              </a:graphicData>
+            </a:graphic>
+          </wp:inline>
+        </w:drawing>
+      </w:r>
+    </w:p>
+    <w:p>
+      <w:pPr>
+        <w:pStyle w:val="ListParagraph"/>
+        <w:numPr>
+          <w:ilvl w:val="1"/>
+          <w:numId w:val="9"/>
+        </w:numPr>
+        <w:rPr>
+          <w:rFonts w:ascii="Times New Roman" w:eastAsia="Times New Roman" w:hAnsi="Times New Roman" w:cs="Times New Roman"/>
+        </w:rPr>
+      </w:pPr>
+    </w:p>
+    <w:p>
+      <w:pPr>
+        <w:rPr>
+          <w:rFonts w:ascii="Times New Roman" w:eastAsia="Times New Roman" w:hAnsi="Times New Roman" w:cs="Times New Roman"/>
+        </w:rPr>
+      </w:pPr>
+      <w:r>
+        <w:rPr>
+          <w:rFonts w:ascii="Times New Roman" w:eastAsia="Times New Roman" w:hAnsi="Times New Roman" w:cs="Times New Roman"/>
+        </w:rPr>
+        <w:t>Cause Effect Analysis Knowledge Check</w:t>
+      </w:r>
+    </w:p>
+    <w:p>
+      <w:pPr>
+        <w:pStyle w:val="ListParagraph"/>
+        <w:numPr>
+          <w:ilvl w:val="0"/>
+          <w:numId w:val="12"/>
+        </w:numPr>
+        <w:rPr>
+          <w:rFonts w:ascii="Times New Roman" w:eastAsia="Times New Roman" w:hAnsi="Times New Roman" w:cs="Times New Roman"/>
+        </w:rPr>
+      </w:pPr>
+      <w:r>
+        <w:rPr>
+          <w:rFonts w:ascii="Times New Roman" w:eastAsia="Times New Roman" w:hAnsi="Times New Roman" w:cs="Times New Roman"/>
+        </w:rPr>
+        <w:t>Given 2 input variables, age and height, an output of vitamins, and a function that computes the number of vitamins a person should take based on age and height, which method(s) can be used to test this example?</w:t>
+      </w:r>
+    </w:p>
+    <w:p>
+      <w:pPr>
+        <w:pStyle w:val="ListParagraph"/>
+        <w:numPr>
+          <w:ilvl w:val="1"/>
+          <w:numId w:val="12"/>
+        </w:numPr>
+        <w:rPr>
+          <w:rFonts w:ascii="Times New Roman" w:eastAsia="Times New Roman" w:hAnsi="Times New Roman" w:cs="Times New Roman"/>
+        </w:rPr>
+      </w:pPr>
+      <w:r>
+        <w:rPr>
+          <w:rFonts w:ascii="AppleSystemUIFont" w:hAnsi="AppleSystemUIFont" w:cs="AppleSystemUIFont"/>
+          <w:sz w:val="26"/>
+          <w:szCs w:val="26"/>
+        </w:rPr>
+        <w:t>Cause Effect Analysis. Cause effect analysis can be used when the inputs are dependent on each other. Equivalence partitioning is only used when inputs are independent of each other.</w:t>
+      </w:r>
+    </w:p>
+    <w:p>
+      <w:pPr>
+        <w:pStyle w:val="ListParagraph"/>
+        <w:numPr>
+          <w:ilvl w:val="0"/>
+          <w:numId w:val="12"/>
+        </w:numPr>
+        <w:rPr>
+          <w:rFonts w:ascii="Times New Roman" w:eastAsia="Times New Roman" w:hAnsi="Times New Roman" w:cs="Times New Roman"/>
+        </w:rPr>
+      </w:pPr>
+      <w:r>
+        <w:rPr>
+          <w:rFonts w:ascii="AppleSystemUIFont" w:hAnsi="AppleSystemUIFont" w:cs="AppleSystemUIFont"/>
+          <w:sz w:val="26"/>
+          <w:szCs w:val="26"/>
+        </w:rPr>
+        <w:t xml:space="preserve">What is one way to reduce the number of test cases in a </w:t>
+      </w:r>
+      <w:r>
+        <w:rPr>
+          <w:rFonts w:ascii="AppleSystemUIFont" w:hAnsi="AppleSystemUIFont" w:cs="AppleSystemUIFont"/>
+          <w:sz w:val="26"/>
+          <w:szCs w:val="26"/>
+        </w:rPr>
+        <w:t>cause-and-effect</w:t>
+      </w:r>
+      <w:r>
+        <w:rPr>
+          <w:rFonts w:ascii="AppleSystemUIFont" w:hAnsi="AppleSystemUIFont" w:cs="AppleSystemUIFont"/>
+          <w:sz w:val="26"/>
+          <w:szCs w:val="26"/>
+        </w:rPr>
+        <w:t xml:space="preserve"> decision table?</w:t>
+      </w:r>
+    </w:p>
+    <w:p>
+      <w:pPr>
+        <w:pStyle w:val="ListParagraph"/>
+        <w:numPr>
+          <w:ilvl w:val="1"/>
+          <w:numId w:val="12"/>
+        </w:numPr>
+        <w:rPr>
+          <w:rFonts w:ascii="Times New Roman" w:eastAsia="Times New Roman" w:hAnsi="Times New Roman" w:cs="Times New Roman"/>
+        </w:rPr>
+      </w:pPr>
+      <w:r>
+        <w:rPr>
+          <w:rFonts w:ascii="AppleSystemUIFont" w:hAnsi="AppleSystemUIFont" w:cs="AppleSystemUIFont"/>
+          <w:sz w:val="26"/>
+          <w:szCs w:val="26"/>
+        </w:rPr>
+        <w:t>Make assumptions about how the partitions are related. From the example in lecture, making assumptions about how error handling between a customer and order happens allows us to reduce the number of test cases needed.</w:t>
+      </w:r>
+    </w:p>
     <w:sectPr>
       <w:pgSz w:w="12240" w:h="15840"/>
       <w:pgMar w:top="1440" w:right="1440" w:bottom="1440" w:left="1440" w:header="720" w:footer="720" w:gutter="0"/>
@@ -2698,6 +2967,119 @@
     </w:lvl>
   </w:abstractNum>
   <w:abstractNum w:abstractNumId="10" w15:restartNumberingAfterBreak="0">
+    <w:nsid w:val="6BD936D8"/>
+    <w:multiLevelType w:val="hybridMultilevel"/>
+    <w:tmpl w:val="FF6A25C6"/>
+    <w:lvl w:ilvl="0" w:tplc="04090001">
+      <w:start w:val="1"/>
+      <w:numFmt w:val="bullet"/>
+      <w:lvlText w:val=""/>
+      <w:lvlJc w:val="left"/>
+      <w:pPr>
+        <w:ind w:left="720" w:hanging="360"/>
+      </w:pPr>
+      <w:rPr>
+        <w:rFonts w:ascii="Symbol" w:hAnsi="Symbol" w:hint="default"/>
+      </w:rPr>
+    </w:lvl>
+    <w:lvl w:ilvl="1" w:tplc="04090003">
+      <w:start w:val="1"/>
+      <w:numFmt w:val="bullet"/>
+      <w:lvlText w:val="o"/>
+      <w:lvlJc w:val="left"/>
+      <w:pPr>
+        <w:ind w:left="1440" w:hanging="360"/>
+      </w:pPr>
+      <w:rPr>
+        <w:rFonts w:ascii="Courier New" w:hAnsi="Courier New" w:cs="Courier New" w:hint="default"/>
+      </w:rPr>
+    </w:lvl>
+    <w:lvl w:ilvl="2" w:tplc="04090005" w:tentative="1">
+      <w:start w:val="1"/>
+      <w:numFmt w:val="bullet"/>
+      <w:lvlText w:val=""/>
+      <w:lvlJc w:val="left"/>
+      <w:pPr>
+        <w:ind w:left="2160" w:hanging="360"/>
+      </w:pPr>
+      <w:rPr>
+        <w:rFonts w:ascii="Wingdings" w:hAnsi="Wingdings" w:hint="default"/>
+      </w:rPr>
+    </w:lvl>
+    <w:lvl w:ilvl="3" w:tplc="04090001" w:tentative="1">
+      <w:start w:val="1"/>
+      <w:numFmt w:val="bullet"/>
+      <w:lvlText w:val=""/>
+      <w:lvlJc w:val="left"/>
+      <w:pPr>
+        <w:ind w:left="2880" w:hanging="360"/>
+      </w:pPr>
+      <w:rPr>
+        <w:rFonts w:ascii="Symbol" w:hAnsi="Symbol" w:hint="default"/>
+      </w:rPr>
+    </w:lvl>
+    <w:lvl w:ilvl="4" w:tplc="04090003" w:tentative="1">
+      <w:start w:val="1"/>
+      <w:numFmt w:val="bullet"/>
+      <w:lvlText w:val="o"/>
+      <w:lvlJc w:val="left"/>
+      <w:pPr>
+        <w:ind w:left="3600" w:hanging="360"/>
+      </w:pPr>
+      <w:rPr>
+        <w:rFonts w:ascii="Courier New" w:hAnsi="Courier New" w:cs="Courier New" w:hint="default"/>
+      </w:rPr>
+    </w:lvl>
+    <w:lvl w:ilvl="5" w:tplc="04090005" w:tentative="1">
+      <w:start w:val="1"/>
+      <w:numFmt w:val="bullet"/>
+      <w:lvlText w:val=""/>
+      <w:lvlJc w:val="left"/>
+      <w:pPr>
+        <w:ind w:left="4320" w:hanging="360"/>
+      </w:pPr>
+      <w:rPr>
+        <w:rFonts w:ascii="Wingdings" w:hAnsi="Wingdings" w:hint="default"/>
+      </w:rPr>
+    </w:lvl>
+    <w:lvl w:ilvl="6" w:tplc="04090001" w:tentative="1">
+      <w:start w:val="1"/>
+      <w:numFmt w:val="bullet"/>
+      <w:lvlText w:val=""/>
+      <w:lvlJc w:val="left"/>
+      <w:pPr>
+        <w:ind w:left="5040" w:hanging="360"/>
+      </w:pPr>
+      <w:rPr>
+        <w:rFonts w:ascii="Symbol" w:hAnsi="Symbol" w:hint="default"/>
+      </w:rPr>
+    </w:lvl>
+    <w:lvl w:ilvl="7" w:tplc="04090003" w:tentative="1">
+      <w:start w:val="1"/>
+      <w:numFmt w:val="bullet"/>
+      <w:lvlText w:val="o"/>
+      <w:lvlJc w:val="left"/>
+      <w:pPr>
+        <w:ind w:left="5760" w:hanging="360"/>
+      </w:pPr>
+      <w:rPr>
+        <w:rFonts w:ascii="Courier New" w:hAnsi="Courier New" w:cs="Courier New" w:hint="default"/>
+      </w:rPr>
+    </w:lvl>
+    <w:lvl w:ilvl="8" w:tplc="04090005" w:tentative="1">
+      <w:start w:val="1"/>
+      <w:numFmt w:val="bullet"/>
+      <w:lvlText w:val=""/>
+      <w:lvlJc w:val="left"/>
+      <w:pPr>
+        <w:ind w:left="6480" w:hanging="360"/>
+      </w:pPr>
+      <w:rPr>
+        <w:rFonts w:ascii="Wingdings" w:hAnsi="Wingdings" w:hint="default"/>
+      </w:rPr>
+    </w:lvl>
+  </w:abstractNum>
+  <w:abstractNum w:abstractNumId="11" w15:restartNumberingAfterBreak="0">
     <w:nsid w:val="722703AB"/>
     <w:multiLevelType w:val="hybridMultilevel"/>
     <w:tmpl w:val="E1228058"/>
@@ -2823,7 +3205,7 @@
     <w:abstractNumId w:val="0"/>
   </w:num>
   <w:num w:numId="5">
-    <w:abstractNumId w:val="10"/>
+    <w:abstractNumId w:val="11"/>
   </w:num>
   <w:num w:numId="6">
     <w:abstractNumId w:val="8"/>
@@ -2842,6 +3224,9 @@
   </w:num>
   <w:num w:numId="11">
     <w:abstractNumId w:val="7"/>
+  </w:num>
+  <w:num w:numId="12">
+    <w:abstractNumId w:val="10"/>
   </w:num>
 </w:numbering>
 </file>

</xml_diff>

<commit_message>
Add State based testing
</commit_message>
<xml_diff>
--- a/Unit 2/Notes/Unit 2 Notes.docx
+++ b/Unit 2/Notes/Unit 2 Notes.docx
@@ -188,15 +188,7 @@
         </w:numPr>
       </w:pPr>
       <w:r>
-        <w:t xml:space="preserve">Each scenario will have a test </w:t>
-      </w:r>
-      <w:proofErr w:type="gramStart"/>
-      <w:r>
-        <w:t>cases</w:t>
-      </w:r>
-      <w:proofErr w:type="gramEnd"/>
-      <w:r>
-        <w:t>, maybe more than one</w:t>
+        <w:t>Each scenario will have a test cases, maybe more than one</w:t>
       </w:r>
     </w:p>
     <w:p>
@@ -250,21 +242,7 @@
         <w:rPr>
           <w:rFonts w:ascii="Times New Roman" w:eastAsia="Times New Roman" w:hAnsi="Times New Roman" w:cs="Times New Roman"/>
         </w:rPr>
-        <w:t xml:space="preserve">Designing scenario tests is much like doing a </w:t>
-      </w:r>
-      <w:proofErr w:type="gramStart"/>
-      <w:r>
-        <w:rPr>
-          <w:rFonts w:ascii="Times New Roman" w:eastAsia="Times New Roman" w:hAnsi="Times New Roman" w:cs="Times New Roman"/>
-        </w:rPr>
-        <w:t>requirements</w:t>
-      </w:r>
-      <w:proofErr w:type="gramEnd"/>
-      <w:r>
-        <w:rPr>
-          <w:rFonts w:ascii="Times New Roman" w:eastAsia="Times New Roman" w:hAnsi="Times New Roman" w:cs="Times New Roman"/>
-        </w:rPr>
-        <w:t xml:space="preserve"> analysis, but is not requirements analysis. They rely on similar information but use it differently.</w:t>
+        <w:t>Designing scenario tests is much like doing a requirements analysis, but is not requirements analysis. They rely on similar information but use it differently.</w:t>
       </w:r>
     </w:p>
     <w:p>
@@ -354,21 +332,7 @@
         <w:rPr>
           <w:rFonts w:ascii="Times New Roman" w:eastAsia="Times New Roman" w:hAnsi="Times New Roman" w:cs="Times New Roman"/>
         </w:rPr>
-        <w:t xml:space="preserve">The scenario tester’s work </w:t>
-      </w:r>
-      <w:proofErr w:type="gramStart"/>
-      <w:r>
-        <w:rPr>
-          <w:rFonts w:ascii="Times New Roman" w:eastAsia="Times New Roman" w:hAnsi="Times New Roman" w:cs="Times New Roman"/>
-        </w:rPr>
-        <w:t>need</w:t>
-      </w:r>
-      <w:proofErr w:type="gramEnd"/>
-      <w:r>
-        <w:rPr>
-          <w:rFonts w:ascii="Times New Roman" w:eastAsia="Times New Roman" w:hAnsi="Times New Roman" w:cs="Times New Roman"/>
-        </w:rPr>
-        <w:t xml:space="preserve"> not be exhaustive, just useful.</w:t>
+        <w:t>The scenario tester’s work need not be exhaustive, just useful.</w:t>
       </w:r>
     </w:p>
     <w:p>
@@ -404,21 +368,7 @@
         <w:rPr>
           <w:rFonts w:ascii="Times New Roman" w:eastAsia="Times New Roman" w:hAnsi="Times New Roman" w:cs="Times New Roman"/>
         </w:rPr>
-        <w:t xml:space="preserve">As </w:t>
-      </w:r>
-      <w:proofErr w:type="spellStart"/>
-      <w:r>
-        <w:rPr>
-          <w:rFonts w:ascii="Times New Roman" w:eastAsia="Times New Roman" w:hAnsi="Times New Roman" w:cs="Times New Roman"/>
-        </w:rPr>
-        <w:t>Gause</w:t>
-      </w:r>
-      <w:proofErr w:type="spellEnd"/>
-      <w:r>
-        <w:rPr>
-          <w:rFonts w:ascii="Times New Roman" w:eastAsia="Times New Roman" w:hAnsi="Times New Roman" w:cs="Times New Roman"/>
-        </w:rPr>
-        <w:t xml:space="preserve"> and Weinberg point out, some users are disfavored. For example, consider an accounting system and an embezzling employee. This user’s interest is to get more money. His objective is to use this system to steal the money. This is disfavored: the system should make this harder for the disfavored user rather than easier</w:t>
+        <w:t>As Gause and Weinberg point out, some users are disfavored. For example, consider an accounting system and an embezzling employee. This user’s interest is to get more money. His objective is to use this system to steal the money. This is disfavored: the system should make this harder for the disfavored user rather than easier</w:t>
       </w:r>
     </w:p>
     <w:p>
@@ -497,21 +447,7 @@
         <w:rPr>
           <w:rFonts w:ascii="Times New Roman" w:eastAsia="Times New Roman" w:hAnsi="Times New Roman" w:cs="Times New Roman"/>
         </w:rPr>
-        <w:t xml:space="preserve">Meet with users (and other stakeholders) individually and in groups. Ask them to describe the basic transactions they’re involved with. Get them to draw diagrams and explain how things work. As they warm up, encourage them to tell you the system’s funny stories, the crazy things people tried to do with the system. If you’re building a replacement system, learn what happened with the predecessor. Along with the funny stories, collect stories of annoying failures and strange things people tried that the system couldn’t handle gracefully. Later, you can sort out how “strange” or “crazy” these attempted uses of the system were. What you’re fishing for are special cases that had memorable results but were probably not considered credible enough to mention to the requirements analyst. Hans </w:t>
-      </w:r>
-      <w:proofErr w:type="spellStart"/>
-      <w:r>
-        <w:rPr>
-          <w:rFonts w:ascii="Times New Roman" w:eastAsia="Times New Roman" w:hAnsi="Times New Roman" w:cs="Times New Roman"/>
-        </w:rPr>
-        <w:t>Buwalda</w:t>
-      </w:r>
-      <w:proofErr w:type="spellEnd"/>
-      <w:r>
-        <w:rPr>
-          <w:rFonts w:ascii="Times New Roman" w:eastAsia="Times New Roman" w:hAnsi="Times New Roman" w:cs="Times New Roman"/>
-        </w:rPr>
-        <w:t xml:space="preserve"> talks about these types of interviews (www.stickyminds.com).</w:t>
+        <w:t>Meet with users (and other stakeholders) individually and in groups. Ask them to describe the basic transactions they’re involved with. Get them to draw diagrams and explain how things work. As they warm up, encourage them to tell you the system’s funny stories, the crazy things people tried to do with the system. If you’re building a replacement system, learn what happened with the predecessor. Along with the funny stories, collect stories of annoying failures and strange things people tried that the system couldn’t handle gracefully. Later, you can sort out how “strange” or “crazy” these attempted uses of the system were. What you’re fishing for are special cases that had memorable results but were probably not considered credible enough to mention to the requirements analyst. Hans Buwalda talks about these types of interviews (www.stickyminds.com).</w:t>
       </w:r>
     </w:p>
     <w:p>
@@ -1090,19 +1026,11 @@
           <w:rFonts w:ascii="Times New Roman" w:eastAsia="Times New Roman" w:hAnsi="Times New Roman" w:cs="Times New Roman"/>
         </w:rPr>
       </w:pPr>
-      <w:proofErr w:type="spellStart"/>
-      <w:r>
-        <w:rPr>
-          <w:rFonts w:ascii="Times New Roman" w:eastAsia="Times New Roman" w:hAnsi="Times New Roman" w:cs="Times New Roman"/>
-        </w:rPr>
-        <w:t>EPxCE</w:t>
-      </w:r>
-      <w:proofErr w:type="spellEnd"/>
-      <w:r>
-        <w:rPr>
-          <w:rFonts w:ascii="Times New Roman" w:eastAsia="Times New Roman" w:hAnsi="Times New Roman" w:cs="Times New Roman"/>
-        </w:rPr>
-        <w:t xml:space="preserve"> (Cause Effect)</w:t>
+      <w:r>
+        <w:rPr>
+          <w:rFonts w:ascii="Times New Roman" w:eastAsia="Times New Roman" w:hAnsi="Times New Roman" w:cs="Times New Roman"/>
+        </w:rPr>
+        <w:t>EPxCE (Cause Effect)</w:t>
       </w:r>
     </w:p>
     <w:p>
@@ -2050,6 +1978,598 @@
         <w:t>False. Each use case requires its own timeline.</w:t>
       </w:r>
     </w:p>
+    <w:p>
+      <w:pPr>
+        <w:rPr>
+          <w:rFonts w:ascii="Times New Roman" w:eastAsia="Times New Roman" w:hAnsi="Times New Roman" w:cs="Times New Roman"/>
+        </w:rPr>
+      </w:pPr>
+      <w:r>
+        <w:rPr>
+          <w:rFonts w:ascii="Times New Roman" w:eastAsia="Times New Roman" w:hAnsi="Times New Roman" w:cs="Times New Roman"/>
+        </w:rPr>
+        <w:t>State Based Testing</w:t>
+      </w:r>
+    </w:p>
+    <w:p>
+      <w:pPr>
+        <w:pStyle w:val="ListParagraph"/>
+        <w:numPr>
+          <w:ilvl w:val="0"/>
+          <w:numId w:val="14"/>
+        </w:numPr>
+        <w:rPr>
+          <w:rFonts w:ascii="Times New Roman" w:eastAsia="Times New Roman" w:hAnsi="Times New Roman" w:cs="Times New Roman"/>
+        </w:rPr>
+      </w:pPr>
+      <w:r>
+        <w:rPr>
+          <w:rFonts w:ascii="Times New Roman" w:eastAsia="Times New Roman" w:hAnsi="Times New Roman" w:cs="Times New Roman"/>
+        </w:rPr>
+        <w:t>See slides</w:t>
+      </w:r>
+    </w:p>
+    <w:p>
+      <w:pPr>
+        <w:rPr>
+          <w:rFonts w:ascii="Times New Roman" w:eastAsia="Times New Roman" w:hAnsi="Times New Roman" w:cs="Times New Roman"/>
+        </w:rPr>
+      </w:pPr>
+      <w:r>
+        <w:rPr>
+          <w:rFonts w:ascii="Times New Roman" w:eastAsia="Times New Roman" w:hAnsi="Times New Roman" w:cs="Times New Roman"/>
+        </w:rPr>
+        <w:lastRenderedPageBreak/>
+        <w:t>State Based Testing Knowledge check</w:t>
+      </w:r>
+    </w:p>
+    <w:p>
+      <w:pPr>
+        <w:pStyle w:val="ListParagraph"/>
+        <w:numPr>
+          <w:ilvl w:val="0"/>
+          <w:numId w:val="14"/>
+        </w:numPr>
+        <w:rPr>
+          <w:rFonts w:ascii="Times New Roman" w:eastAsia="Times New Roman" w:hAnsi="Times New Roman" w:cs="Times New Roman"/>
+        </w:rPr>
+      </w:pPr>
+      <w:r>
+        <w:rPr>
+          <w:rFonts w:ascii="Times New Roman" w:eastAsia="Times New Roman" w:hAnsi="Times New Roman" w:cs="Times New Roman"/>
+        </w:rPr>
+        <w:t>True or False? The basic strategy of testing a state machine is to visit each state and test each transition.</w:t>
+      </w:r>
+    </w:p>
+    <w:p>
+      <w:pPr>
+        <w:pStyle w:val="ListParagraph"/>
+        <w:numPr>
+          <w:ilvl w:val="1"/>
+          <w:numId w:val="14"/>
+        </w:numPr>
+        <w:rPr>
+          <w:rFonts w:ascii="Times New Roman" w:eastAsia="Times New Roman" w:hAnsi="Times New Roman" w:cs="Times New Roman"/>
+        </w:rPr>
+      </w:pPr>
+      <w:r>
+        <w:rPr>
+          <w:rFonts w:ascii="Times New Roman" w:eastAsia="Times New Roman" w:hAnsi="Times New Roman" w:cs="Times New Roman"/>
+        </w:rPr>
+        <w:t>True. Testing each state/event combination provides a minimal state machine cover.</w:t>
+      </w:r>
+    </w:p>
+    <w:p>
+      <w:pPr>
+        <w:pStyle w:val="ListParagraph"/>
+        <w:numPr>
+          <w:ilvl w:val="0"/>
+          <w:numId w:val="14"/>
+        </w:numPr>
+        <w:rPr>
+          <w:rFonts w:ascii="Times New Roman" w:eastAsia="Times New Roman" w:hAnsi="Times New Roman" w:cs="Times New Roman"/>
+        </w:rPr>
+      </w:pPr>
+      <w:r>
+        <w:rPr>
+          <w:rFonts w:ascii="Times New Roman" w:eastAsia="Times New Roman" w:hAnsi="Times New Roman" w:cs="Times New Roman"/>
+        </w:rPr>
+        <w:t>Given the state diagram below with start state A and end State E, which of the following is a test one would derive from the testing tree.</w:t>
+      </w:r>
+    </w:p>
+    <w:p>
+      <w:pPr>
+        <w:rPr>
+          <w:rFonts w:ascii="Times New Roman" w:eastAsia="Times New Roman" w:hAnsi="Times New Roman" w:cs="Times New Roman"/>
+        </w:rPr>
+      </w:pPr>
+      <w:r>
+        <w:rPr>
+          <w:rFonts w:ascii="Times New Roman" w:eastAsia="Times New Roman" w:hAnsi="Times New Roman" w:cs="Times New Roman"/>
+          <w:noProof/>
+        </w:rPr>
+        <w:drawing>
+          <wp:inline distT="0" distB="0" distL="0" distR="0" wp14:anchorId="21A5B98E" wp14:editId="4E931984">
+            <wp:extent cx="2184400" cy="2717800"/>
+            <wp:effectExtent l="0" t="0" r="0" b="0"/>
+            <wp:docPr id="6" name="Picture 6" descr="Diagram&#10;&#10;Description automatically generated"/>
+            <wp:cNvGraphicFramePr>
+              <a:graphicFrameLocks xmlns:a="http://schemas.openxmlformats.org/drawingml/2006/main" noChangeAspect="1"/>
+            </wp:cNvGraphicFramePr>
+            <a:graphic xmlns:a="http://schemas.openxmlformats.org/drawingml/2006/main">
+              <a:graphicData uri="http://schemas.openxmlformats.org/drawingml/2006/picture">
+                <pic:pic xmlns:pic="http://schemas.openxmlformats.org/drawingml/2006/picture">
+                  <pic:nvPicPr>
+                    <pic:cNvPr id="6" name="Picture 6" descr="Diagram&#10;&#10;Description automatically generated"/>
+                    <pic:cNvPicPr/>
+                  </pic:nvPicPr>
+                  <pic:blipFill>
+                    <a:blip r:embed="rId10">
+                      <a:extLst>
+                        <a:ext uri="{28A0092B-C50C-407E-A947-70E740481C1C}">
+                          <a14:useLocalDpi xmlns:a14="http://schemas.microsoft.com/office/drawing/2010/main" val="0"/>
+                        </a:ext>
+                      </a:extLst>
+                    </a:blip>
+                    <a:stretch>
+                      <a:fillRect/>
+                    </a:stretch>
+                  </pic:blipFill>
+                  <pic:spPr>
+                    <a:xfrm>
+                      <a:off x="0" y="0"/>
+                      <a:ext cx="2184400" cy="2717800"/>
+                    </a:xfrm>
+                    <a:prstGeom prst="rect">
+                      <a:avLst/>
+                    </a:prstGeom>
+                  </pic:spPr>
+                </pic:pic>
+              </a:graphicData>
+            </a:graphic>
+          </wp:inline>
+        </w:drawing>
+      </w:r>
+    </w:p>
+    <w:p>
+      <w:pPr>
+        <w:pStyle w:val="ListParagraph"/>
+        <w:numPr>
+          <w:ilvl w:val="0"/>
+          <w:numId w:val="15"/>
+        </w:numPr>
+        <w:rPr>
+          <w:rFonts w:ascii="Times New Roman" w:eastAsia="Times New Roman" w:hAnsi="Times New Roman" w:cs="Times New Roman"/>
+        </w:rPr>
+      </w:pPr>
+      <w:r>
+        <w:rPr>
+          <w:rFonts w:ascii="Times New Roman" w:eastAsia="Times New Roman" w:hAnsi="Times New Roman" w:cs="Times New Roman"/>
+        </w:rPr>
+        <w:t>1,5,8. The starting transition is 1, and then through transition 5 and 8, we reach the end state.</w:t>
+      </w:r>
+    </w:p>
+    <w:p>
+      <w:pPr>
+        <w:ind w:left="720"/>
+        <w:rPr>
+          <w:rFonts w:ascii="Times New Roman" w:eastAsia="Times New Roman" w:hAnsi="Times New Roman" w:cs="Times New Roman"/>
+        </w:rPr>
+      </w:pPr>
+    </w:p>
+    <w:p>
+      <w:pPr>
+        <w:ind w:left="720"/>
+        <w:rPr>
+          <w:rFonts w:ascii="Times New Roman" w:eastAsia="Times New Roman" w:hAnsi="Times New Roman" w:cs="Times New Roman"/>
+        </w:rPr>
+      </w:pPr>
+    </w:p>
+    <w:p>
+      <w:pPr>
+        <w:ind w:left="720"/>
+        <w:rPr>
+          <w:rFonts w:ascii="Times New Roman" w:eastAsia="Times New Roman" w:hAnsi="Times New Roman" w:cs="Times New Roman"/>
+        </w:rPr>
+      </w:pPr>
+    </w:p>
+    <w:p>
+      <w:pPr>
+        <w:ind w:left="720"/>
+        <w:rPr>
+          <w:rFonts w:ascii="Times New Roman" w:eastAsia="Times New Roman" w:hAnsi="Times New Roman" w:cs="Times New Roman"/>
+        </w:rPr>
+      </w:pPr>
+    </w:p>
+    <w:p>
+      <w:pPr>
+        <w:ind w:left="720"/>
+        <w:rPr>
+          <w:rFonts w:ascii="Times New Roman" w:eastAsia="Times New Roman" w:hAnsi="Times New Roman" w:cs="Times New Roman"/>
+        </w:rPr>
+      </w:pPr>
+    </w:p>
+    <w:p>
+      <w:pPr>
+        <w:ind w:left="720"/>
+        <w:rPr>
+          <w:rFonts w:ascii="Times New Roman" w:eastAsia="Times New Roman" w:hAnsi="Times New Roman" w:cs="Times New Roman"/>
+        </w:rPr>
+      </w:pPr>
+    </w:p>
+    <w:p>
+      <w:pPr>
+        <w:ind w:left="720"/>
+        <w:rPr>
+          <w:rFonts w:ascii="Times New Roman" w:eastAsia="Times New Roman" w:hAnsi="Times New Roman" w:cs="Times New Roman"/>
+        </w:rPr>
+      </w:pPr>
+    </w:p>
+    <w:p>
+      <w:pPr>
+        <w:ind w:left="720"/>
+        <w:rPr>
+          <w:rFonts w:ascii="Times New Roman" w:eastAsia="Times New Roman" w:hAnsi="Times New Roman" w:cs="Times New Roman"/>
+        </w:rPr>
+      </w:pPr>
+    </w:p>
+    <w:p>
+      <w:pPr>
+        <w:ind w:left="720"/>
+        <w:rPr>
+          <w:rFonts w:ascii="Times New Roman" w:eastAsia="Times New Roman" w:hAnsi="Times New Roman" w:cs="Times New Roman"/>
+        </w:rPr>
+      </w:pPr>
+    </w:p>
+    <w:p>
+      <w:pPr>
+        <w:ind w:left="720"/>
+        <w:rPr>
+          <w:rFonts w:ascii="Times New Roman" w:eastAsia="Times New Roman" w:hAnsi="Times New Roman" w:cs="Times New Roman"/>
+        </w:rPr>
+      </w:pPr>
+    </w:p>
+    <w:p>
+      <w:pPr>
+        <w:ind w:left="720"/>
+        <w:rPr>
+          <w:rFonts w:ascii="Times New Roman" w:eastAsia="Times New Roman" w:hAnsi="Times New Roman" w:cs="Times New Roman"/>
+        </w:rPr>
+      </w:pPr>
+    </w:p>
+    <w:p>
+      <w:pPr>
+        <w:ind w:left="720"/>
+        <w:rPr>
+          <w:rFonts w:ascii="Times New Roman" w:eastAsia="Times New Roman" w:hAnsi="Times New Roman" w:cs="Times New Roman"/>
+        </w:rPr>
+      </w:pPr>
+    </w:p>
+    <w:p>
+      <w:pPr>
+        <w:ind w:left="720"/>
+        <w:rPr>
+          <w:rFonts w:ascii="Times New Roman" w:eastAsia="Times New Roman" w:hAnsi="Times New Roman" w:cs="Times New Roman"/>
+        </w:rPr>
+      </w:pPr>
+    </w:p>
+    <w:p>
+      <w:pPr>
+        <w:ind w:left="720"/>
+        <w:rPr>
+          <w:rFonts w:ascii="Times New Roman" w:eastAsia="Times New Roman" w:hAnsi="Times New Roman" w:cs="Times New Roman"/>
+        </w:rPr>
+      </w:pPr>
+    </w:p>
+    <w:p>
+      <w:pPr>
+        <w:ind w:left="720"/>
+        <w:rPr>
+          <w:rFonts w:ascii="Times New Roman" w:eastAsia="Times New Roman" w:hAnsi="Times New Roman" w:cs="Times New Roman"/>
+        </w:rPr>
+      </w:pPr>
+    </w:p>
+    <w:p>
+      <w:pPr>
+        <w:ind w:left="720"/>
+        <w:rPr>
+          <w:rFonts w:ascii="Times New Roman" w:eastAsia="Times New Roman" w:hAnsi="Times New Roman" w:cs="Times New Roman"/>
+        </w:rPr>
+      </w:pPr>
+    </w:p>
+    <w:p>
+      <w:pPr>
+        <w:ind w:left="720"/>
+        <w:rPr>
+          <w:rFonts w:ascii="Times New Roman" w:eastAsia="Times New Roman" w:hAnsi="Times New Roman" w:cs="Times New Roman"/>
+        </w:rPr>
+      </w:pPr>
+    </w:p>
+    <w:p>
+      <w:pPr>
+        <w:ind w:left="720"/>
+        <w:rPr>
+          <w:rFonts w:ascii="Times New Roman" w:eastAsia="Times New Roman" w:hAnsi="Times New Roman" w:cs="Times New Roman"/>
+        </w:rPr>
+      </w:pPr>
+    </w:p>
+    <w:p>
+      <w:pPr>
+        <w:ind w:left="720"/>
+        <w:rPr>
+          <w:rFonts w:ascii="Times New Roman" w:eastAsia="Times New Roman" w:hAnsi="Times New Roman" w:cs="Times New Roman"/>
+        </w:rPr>
+      </w:pPr>
+    </w:p>
+    <w:p>
+      <w:pPr>
+        <w:ind w:left="720"/>
+        <w:rPr>
+          <w:rFonts w:ascii="Times New Roman" w:eastAsia="Times New Roman" w:hAnsi="Times New Roman" w:cs="Times New Roman"/>
+        </w:rPr>
+      </w:pPr>
+    </w:p>
+    <w:p>
+      <w:pPr>
+        <w:ind w:left="720"/>
+        <w:rPr>
+          <w:rFonts w:ascii="Times New Roman" w:eastAsia="Times New Roman" w:hAnsi="Times New Roman" w:cs="Times New Roman"/>
+        </w:rPr>
+      </w:pPr>
+    </w:p>
+    <w:p>
+      <w:pPr>
+        <w:ind w:left="720"/>
+        <w:rPr>
+          <w:rFonts w:ascii="Times New Roman" w:eastAsia="Times New Roman" w:hAnsi="Times New Roman" w:cs="Times New Roman"/>
+        </w:rPr>
+      </w:pPr>
+    </w:p>
+    <w:p>
+      <w:pPr>
+        <w:rPr>
+          <w:rFonts w:ascii="Times New Roman" w:eastAsia="Times New Roman" w:hAnsi="Times New Roman" w:cs="Times New Roman"/>
+        </w:rPr>
+      </w:pPr>
+      <w:r>
+        <w:rPr>
+          <w:rFonts w:ascii="Times New Roman" w:eastAsia="Times New Roman" w:hAnsi="Times New Roman" w:cs="Times New Roman"/>
+        </w:rPr>
+        <w:lastRenderedPageBreak/>
+        <w:t>State Based Testing Problem example</w:t>
+      </w:r>
+    </w:p>
+    <w:p>
+      <w:pPr>
+        <w:rPr>
+          <w:rFonts w:ascii="Times New Roman" w:eastAsia="Times New Roman" w:hAnsi="Times New Roman" w:cs="Times New Roman"/>
+        </w:rPr>
+      </w:pPr>
+      <w:r>
+        <w:rPr>
+          <w:rFonts w:ascii="Times New Roman" w:eastAsia="Times New Roman" w:hAnsi="Times New Roman" w:cs="Times New Roman"/>
+          <w:b/>
+          <w:bCs/>
+        </w:rPr>
+        <w:t>State machine</w:t>
+      </w:r>
+    </w:p>
+    <w:p>
+      <w:pPr>
+        <w:pStyle w:val="ListParagraph"/>
+        <w:numPr>
+          <w:ilvl w:val="0"/>
+          <w:numId w:val="15"/>
+        </w:numPr>
+        <w:rPr>
+          <w:rFonts w:ascii="Times New Roman" w:eastAsia="Times New Roman" w:hAnsi="Times New Roman" w:cs="Times New Roman"/>
+        </w:rPr>
+      </w:pPr>
+      <w:r>
+        <w:rPr>
+          <w:rFonts w:ascii="Times New Roman" w:eastAsia="Times New Roman" w:hAnsi="Times New Roman" w:cs="Times New Roman"/>
+          <w:noProof/>
+        </w:rPr>
+        <w:drawing>
+          <wp:inline distT="0" distB="0" distL="0" distR="0" wp14:anchorId="7765E85D" wp14:editId="06BDD6DD">
+            <wp:extent cx="4457700" cy="3517900"/>
+            <wp:effectExtent l="0" t="0" r="0" b="0"/>
+            <wp:docPr id="7" name="Picture 7" descr="Diagram, text, whiteboard&#10;&#10;Description automatically generated"/>
+            <wp:cNvGraphicFramePr>
+              <a:graphicFrameLocks xmlns:a="http://schemas.openxmlformats.org/drawingml/2006/main" noChangeAspect="1"/>
+            </wp:cNvGraphicFramePr>
+            <a:graphic xmlns:a="http://schemas.openxmlformats.org/drawingml/2006/main">
+              <a:graphicData uri="http://schemas.openxmlformats.org/drawingml/2006/picture">
+                <pic:pic xmlns:pic="http://schemas.openxmlformats.org/drawingml/2006/picture">
+                  <pic:nvPicPr>
+                    <pic:cNvPr id="7" name="Picture 7" descr="Diagram, text, whiteboard&#10;&#10;Description automatically generated"/>
+                    <pic:cNvPicPr/>
+                  </pic:nvPicPr>
+                  <pic:blipFill>
+                    <a:blip r:embed="rId11">
+                      <a:extLst>
+                        <a:ext uri="{28A0092B-C50C-407E-A947-70E740481C1C}">
+                          <a14:useLocalDpi xmlns:a14="http://schemas.microsoft.com/office/drawing/2010/main" val="0"/>
+                        </a:ext>
+                      </a:extLst>
+                    </a:blip>
+                    <a:stretch>
+                      <a:fillRect/>
+                    </a:stretch>
+                  </pic:blipFill>
+                  <pic:spPr>
+                    <a:xfrm>
+                      <a:off x="0" y="0"/>
+                      <a:ext cx="4457700" cy="3517900"/>
+                    </a:xfrm>
+                    <a:prstGeom prst="rect">
+                      <a:avLst/>
+                    </a:prstGeom>
+                  </pic:spPr>
+                </pic:pic>
+              </a:graphicData>
+            </a:graphic>
+          </wp:inline>
+        </w:drawing>
+      </w:r>
+    </w:p>
+    <w:p>
+      <w:pPr>
+        <w:ind w:left="360"/>
+        <w:rPr>
+          <w:rFonts w:ascii="Times New Roman" w:eastAsia="Times New Roman" w:hAnsi="Times New Roman" w:cs="Times New Roman"/>
+          <w:b/>
+          <w:bCs/>
+        </w:rPr>
+      </w:pPr>
+      <w:r>
+        <w:rPr>
+          <w:rFonts w:ascii="Times New Roman" w:eastAsia="Times New Roman" w:hAnsi="Times New Roman" w:cs="Times New Roman"/>
+          <w:b/>
+          <w:bCs/>
+        </w:rPr>
+        <w:t>Tree derived from state machine</w:t>
+      </w:r>
+    </w:p>
+    <w:p>
+      <w:pPr>
+        <w:pStyle w:val="ListParagraph"/>
+        <w:numPr>
+          <w:ilvl w:val="0"/>
+          <w:numId w:val="15"/>
+        </w:numPr>
+        <w:rPr>
+          <w:rFonts w:ascii="Times New Roman" w:eastAsia="Times New Roman" w:hAnsi="Times New Roman" w:cs="Times New Roman"/>
+        </w:rPr>
+      </w:pPr>
+      <w:r>
+        <w:rPr>
+          <w:rFonts w:ascii="Times New Roman" w:eastAsia="Times New Roman" w:hAnsi="Times New Roman" w:cs="Times New Roman"/>
+          <w:noProof/>
+        </w:rPr>
+        <w:drawing>
+          <wp:inline distT="0" distB="0" distL="0" distR="0" wp14:anchorId="66D5511F" wp14:editId="3558530C">
+            <wp:extent cx="4457700" cy="3517900"/>
+            <wp:effectExtent l="0" t="0" r="0" b="0"/>
+            <wp:docPr id="8" name="Picture 8" descr="A picture containing text, whiteboard&#10;&#10;Description automatically generated"/>
+            <wp:cNvGraphicFramePr>
+              <a:graphicFrameLocks xmlns:a="http://schemas.openxmlformats.org/drawingml/2006/main" noChangeAspect="1"/>
+            </wp:cNvGraphicFramePr>
+            <a:graphic xmlns:a="http://schemas.openxmlformats.org/drawingml/2006/main">
+              <a:graphicData uri="http://schemas.openxmlformats.org/drawingml/2006/picture">
+                <pic:pic xmlns:pic="http://schemas.openxmlformats.org/drawingml/2006/picture">
+                  <pic:nvPicPr>
+                    <pic:cNvPr id="8" name="Picture 8" descr="A picture containing text, whiteboard&#10;&#10;Description automatically generated"/>
+                    <pic:cNvPicPr/>
+                  </pic:nvPicPr>
+                  <pic:blipFill>
+                    <a:blip r:embed="rId12">
+                      <a:extLst>
+                        <a:ext uri="{28A0092B-C50C-407E-A947-70E740481C1C}">
+                          <a14:useLocalDpi xmlns:a14="http://schemas.microsoft.com/office/drawing/2010/main" val="0"/>
+                        </a:ext>
+                      </a:extLst>
+                    </a:blip>
+                    <a:stretch>
+                      <a:fillRect/>
+                    </a:stretch>
+                  </pic:blipFill>
+                  <pic:spPr>
+                    <a:xfrm>
+                      <a:off x="0" y="0"/>
+                      <a:ext cx="4457700" cy="3517900"/>
+                    </a:xfrm>
+                    <a:prstGeom prst="rect">
+                      <a:avLst/>
+                    </a:prstGeom>
+                  </pic:spPr>
+                </pic:pic>
+              </a:graphicData>
+            </a:graphic>
+          </wp:inline>
+        </w:drawing>
+      </w:r>
+    </w:p>
+    <w:p>
+      <w:pPr>
+        <w:ind w:left="360"/>
+        <w:rPr>
+          <w:rFonts w:ascii="Times New Roman" w:eastAsia="Times New Roman" w:hAnsi="Times New Roman" w:cs="Times New Roman"/>
+        </w:rPr>
+      </w:pPr>
+    </w:p>
+    <w:p>
+      <w:pPr>
+        <w:ind w:left="360"/>
+        <w:rPr>
+          <w:rFonts w:ascii="Times New Roman" w:eastAsia="Times New Roman" w:hAnsi="Times New Roman" w:cs="Times New Roman"/>
+        </w:rPr>
+      </w:pPr>
+    </w:p>
+    <w:p>
+      <w:pPr>
+        <w:ind w:left="360"/>
+        <w:rPr>
+          <w:rFonts w:ascii="Times New Roman" w:eastAsia="Times New Roman" w:hAnsi="Times New Roman" w:cs="Times New Roman"/>
+        </w:rPr>
+      </w:pPr>
+    </w:p>
+    <w:p>
+      <w:pPr>
+        <w:shd w:val="clear" w:color="auto" w:fill="538135" w:themeFill="accent6" w:themeFillShade="BF"/>
+        <w:ind w:left="360"/>
+        <w:rPr>
+          <w:rFonts w:ascii="Times New Roman" w:eastAsia="Times New Roman" w:hAnsi="Times New Roman" w:cs="Times New Roman"/>
+        </w:rPr>
+      </w:pPr>
+      <w:r>
+        <w:rPr>
+          <w:rFonts w:ascii="Times New Roman" w:eastAsia="Times New Roman" w:hAnsi="Times New Roman" w:cs="Times New Roman"/>
+        </w:rPr>
+        <w:lastRenderedPageBreak/>
+        <w:t>Model Based Testing</w:t>
+      </w:r>
+    </w:p>
+    <w:p>
+      <w:pPr>
+        <w:ind w:left="360"/>
+        <w:rPr>
+          <w:rFonts w:ascii="Times New Roman" w:eastAsia="Times New Roman" w:hAnsi="Times New Roman" w:cs="Times New Roman"/>
+        </w:rPr>
+      </w:pPr>
+      <w:r>
+        <w:rPr>
+          <w:rFonts w:ascii="Times New Roman" w:eastAsia="Times New Roman" w:hAnsi="Times New Roman" w:cs="Times New Roman"/>
+        </w:rPr>
+        <w:t>Model Based Testing</w:t>
+      </w:r>
+    </w:p>
+    <w:p>
+      <w:pPr>
+        <w:pStyle w:val="ListParagraph"/>
+        <w:numPr>
+          <w:ilvl w:val="0"/>
+          <w:numId w:val="15"/>
+        </w:numPr>
+        <w:rPr>
+          <w:rFonts w:ascii="Times New Roman" w:eastAsia="Times New Roman" w:hAnsi="Times New Roman" w:cs="Times New Roman"/>
+        </w:rPr>
+      </w:pPr>
+      <w:r>
+        <w:rPr>
+          <w:rFonts w:ascii="Times New Roman" w:eastAsia="Times New Roman" w:hAnsi="Times New Roman" w:cs="Times New Roman"/>
+        </w:rPr>
+        <w:t>See Slides</w:t>
+      </w:r>
+    </w:p>
+    <w:p>
+      <w:pPr>
+        <w:ind w:left="360"/>
+        <w:rPr>
+          <w:rFonts w:ascii="Times New Roman" w:eastAsia="Times New Roman" w:hAnsi="Times New Roman" w:cs="Times New Roman"/>
+        </w:rPr>
+      </w:pPr>
+    </w:p>
     <w:sectPr>
       <w:pgSz w:w="12240" w:h="15840"/>
       <w:pgMar w:top="1440" w:right="1440" w:bottom="1440" w:left="1440" w:header="720" w:footer="720" w:gutter="0"/>
@@ -2197,6 +2717,119 @@
     </w:lvl>
   </w:abstractNum>
   <w:abstractNum w:abstractNumId="2" w15:restartNumberingAfterBreak="0">
+    <w:nsid w:val="1F320065"/>
+    <w:multiLevelType w:val="hybridMultilevel"/>
+    <w:tmpl w:val="3FF4F6A6"/>
+    <w:lvl w:ilvl="0" w:tplc="04090001">
+      <w:start w:val="1"/>
+      <w:numFmt w:val="bullet"/>
+      <w:lvlText w:val=""/>
+      <w:lvlJc w:val="left"/>
+      <w:pPr>
+        <w:ind w:left="720" w:hanging="360"/>
+      </w:pPr>
+      <w:rPr>
+        <w:rFonts w:ascii="Symbol" w:hAnsi="Symbol" w:hint="default"/>
+      </w:rPr>
+    </w:lvl>
+    <w:lvl w:ilvl="1" w:tplc="04090003">
+      <w:start w:val="1"/>
+      <w:numFmt w:val="bullet"/>
+      <w:lvlText w:val="o"/>
+      <w:lvlJc w:val="left"/>
+      <w:pPr>
+        <w:ind w:left="1440" w:hanging="360"/>
+      </w:pPr>
+      <w:rPr>
+        <w:rFonts w:ascii="Courier New" w:hAnsi="Courier New" w:cs="Courier New" w:hint="default"/>
+      </w:rPr>
+    </w:lvl>
+    <w:lvl w:ilvl="2" w:tplc="04090005" w:tentative="1">
+      <w:start w:val="1"/>
+      <w:numFmt w:val="bullet"/>
+      <w:lvlText w:val=""/>
+      <w:lvlJc w:val="left"/>
+      <w:pPr>
+        <w:ind w:left="2160" w:hanging="360"/>
+      </w:pPr>
+      <w:rPr>
+        <w:rFonts w:ascii="Wingdings" w:hAnsi="Wingdings" w:hint="default"/>
+      </w:rPr>
+    </w:lvl>
+    <w:lvl w:ilvl="3" w:tplc="04090001" w:tentative="1">
+      <w:start w:val="1"/>
+      <w:numFmt w:val="bullet"/>
+      <w:lvlText w:val=""/>
+      <w:lvlJc w:val="left"/>
+      <w:pPr>
+        <w:ind w:left="2880" w:hanging="360"/>
+      </w:pPr>
+      <w:rPr>
+        <w:rFonts w:ascii="Symbol" w:hAnsi="Symbol" w:hint="default"/>
+      </w:rPr>
+    </w:lvl>
+    <w:lvl w:ilvl="4" w:tplc="04090003" w:tentative="1">
+      <w:start w:val="1"/>
+      <w:numFmt w:val="bullet"/>
+      <w:lvlText w:val="o"/>
+      <w:lvlJc w:val="left"/>
+      <w:pPr>
+        <w:ind w:left="3600" w:hanging="360"/>
+      </w:pPr>
+      <w:rPr>
+        <w:rFonts w:ascii="Courier New" w:hAnsi="Courier New" w:cs="Courier New" w:hint="default"/>
+      </w:rPr>
+    </w:lvl>
+    <w:lvl w:ilvl="5" w:tplc="04090005" w:tentative="1">
+      <w:start w:val="1"/>
+      <w:numFmt w:val="bullet"/>
+      <w:lvlText w:val=""/>
+      <w:lvlJc w:val="left"/>
+      <w:pPr>
+        <w:ind w:left="4320" w:hanging="360"/>
+      </w:pPr>
+      <w:rPr>
+        <w:rFonts w:ascii="Wingdings" w:hAnsi="Wingdings" w:hint="default"/>
+      </w:rPr>
+    </w:lvl>
+    <w:lvl w:ilvl="6" w:tplc="04090001" w:tentative="1">
+      <w:start w:val="1"/>
+      <w:numFmt w:val="bullet"/>
+      <w:lvlText w:val=""/>
+      <w:lvlJc w:val="left"/>
+      <w:pPr>
+        <w:ind w:left="5040" w:hanging="360"/>
+      </w:pPr>
+      <w:rPr>
+        <w:rFonts w:ascii="Symbol" w:hAnsi="Symbol" w:hint="default"/>
+      </w:rPr>
+    </w:lvl>
+    <w:lvl w:ilvl="7" w:tplc="04090003" w:tentative="1">
+      <w:start w:val="1"/>
+      <w:numFmt w:val="bullet"/>
+      <w:lvlText w:val="o"/>
+      <w:lvlJc w:val="left"/>
+      <w:pPr>
+        <w:ind w:left="5760" w:hanging="360"/>
+      </w:pPr>
+      <w:rPr>
+        <w:rFonts w:ascii="Courier New" w:hAnsi="Courier New" w:cs="Courier New" w:hint="default"/>
+      </w:rPr>
+    </w:lvl>
+    <w:lvl w:ilvl="8" w:tplc="04090005" w:tentative="1">
+      <w:start w:val="1"/>
+      <w:numFmt w:val="bullet"/>
+      <w:lvlText w:val=""/>
+      <w:lvlJc w:val="left"/>
+      <w:pPr>
+        <w:ind w:left="6480" w:hanging="360"/>
+      </w:pPr>
+      <w:rPr>
+        <w:rFonts w:ascii="Wingdings" w:hAnsi="Wingdings" w:hint="default"/>
+      </w:rPr>
+    </w:lvl>
+  </w:abstractNum>
+  <w:abstractNum w:abstractNumId="3" w15:restartNumberingAfterBreak="0">
     <w:nsid w:val="350D7477"/>
     <w:multiLevelType w:val="hybridMultilevel"/>
     <w:tmpl w:val="75329F86"/>
@@ -2309,7 +2942,120 @@
       </w:rPr>
     </w:lvl>
   </w:abstractNum>
-  <w:abstractNum w:abstractNumId="3" w15:restartNumberingAfterBreak="0">
+  <w:abstractNum w:abstractNumId="4" w15:restartNumberingAfterBreak="0">
+    <w:nsid w:val="3886342E"/>
+    <w:multiLevelType w:val="hybridMultilevel"/>
+    <w:tmpl w:val="8DDA6328"/>
+    <w:lvl w:ilvl="0" w:tplc="04090001">
+      <w:start w:val="1"/>
+      <w:numFmt w:val="bullet"/>
+      <w:lvlText w:val=""/>
+      <w:lvlJc w:val="left"/>
+      <w:pPr>
+        <w:ind w:left="1080" w:hanging="360"/>
+      </w:pPr>
+      <w:rPr>
+        <w:rFonts w:ascii="Symbol" w:hAnsi="Symbol" w:hint="default"/>
+      </w:rPr>
+    </w:lvl>
+    <w:lvl w:ilvl="1" w:tplc="04090003" w:tentative="1">
+      <w:start w:val="1"/>
+      <w:numFmt w:val="bullet"/>
+      <w:lvlText w:val="o"/>
+      <w:lvlJc w:val="left"/>
+      <w:pPr>
+        <w:ind w:left="1440" w:hanging="360"/>
+      </w:pPr>
+      <w:rPr>
+        <w:rFonts w:ascii="Courier New" w:hAnsi="Courier New" w:cs="Courier New" w:hint="default"/>
+      </w:rPr>
+    </w:lvl>
+    <w:lvl w:ilvl="2" w:tplc="04090005" w:tentative="1">
+      <w:start w:val="1"/>
+      <w:numFmt w:val="bullet"/>
+      <w:lvlText w:val=""/>
+      <w:lvlJc w:val="left"/>
+      <w:pPr>
+        <w:ind w:left="2160" w:hanging="360"/>
+      </w:pPr>
+      <w:rPr>
+        <w:rFonts w:ascii="Wingdings" w:hAnsi="Wingdings" w:hint="default"/>
+      </w:rPr>
+    </w:lvl>
+    <w:lvl w:ilvl="3" w:tplc="04090001" w:tentative="1">
+      <w:start w:val="1"/>
+      <w:numFmt w:val="bullet"/>
+      <w:lvlText w:val=""/>
+      <w:lvlJc w:val="left"/>
+      <w:pPr>
+        <w:ind w:left="2880" w:hanging="360"/>
+      </w:pPr>
+      <w:rPr>
+        <w:rFonts w:ascii="Symbol" w:hAnsi="Symbol" w:hint="default"/>
+      </w:rPr>
+    </w:lvl>
+    <w:lvl w:ilvl="4" w:tplc="04090003" w:tentative="1">
+      <w:start w:val="1"/>
+      <w:numFmt w:val="bullet"/>
+      <w:lvlText w:val="o"/>
+      <w:lvlJc w:val="left"/>
+      <w:pPr>
+        <w:ind w:left="3600" w:hanging="360"/>
+      </w:pPr>
+      <w:rPr>
+        <w:rFonts w:ascii="Courier New" w:hAnsi="Courier New" w:cs="Courier New" w:hint="default"/>
+      </w:rPr>
+    </w:lvl>
+    <w:lvl w:ilvl="5" w:tplc="04090005" w:tentative="1">
+      <w:start w:val="1"/>
+      <w:numFmt w:val="bullet"/>
+      <w:lvlText w:val=""/>
+      <w:lvlJc w:val="left"/>
+      <w:pPr>
+        <w:ind w:left="4320" w:hanging="360"/>
+      </w:pPr>
+      <w:rPr>
+        <w:rFonts w:ascii="Wingdings" w:hAnsi="Wingdings" w:hint="default"/>
+      </w:rPr>
+    </w:lvl>
+    <w:lvl w:ilvl="6" w:tplc="04090001" w:tentative="1">
+      <w:start w:val="1"/>
+      <w:numFmt w:val="bullet"/>
+      <w:lvlText w:val=""/>
+      <w:lvlJc w:val="left"/>
+      <w:pPr>
+        <w:ind w:left="5040" w:hanging="360"/>
+      </w:pPr>
+      <w:rPr>
+        <w:rFonts w:ascii="Symbol" w:hAnsi="Symbol" w:hint="default"/>
+      </w:rPr>
+    </w:lvl>
+    <w:lvl w:ilvl="7" w:tplc="04090003" w:tentative="1">
+      <w:start w:val="1"/>
+      <w:numFmt w:val="bullet"/>
+      <w:lvlText w:val="o"/>
+      <w:lvlJc w:val="left"/>
+      <w:pPr>
+        <w:ind w:left="5760" w:hanging="360"/>
+      </w:pPr>
+      <w:rPr>
+        <w:rFonts w:ascii="Courier New" w:hAnsi="Courier New" w:cs="Courier New" w:hint="default"/>
+      </w:rPr>
+    </w:lvl>
+    <w:lvl w:ilvl="8" w:tplc="04090005" w:tentative="1">
+      <w:start w:val="1"/>
+      <w:numFmt w:val="bullet"/>
+      <w:lvlText w:val=""/>
+      <w:lvlJc w:val="left"/>
+      <w:pPr>
+        <w:ind w:left="6480" w:hanging="360"/>
+      </w:pPr>
+      <w:rPr>
+        <w:rFonts w:ascii="Wingdings" w:hAnsi="Wingdings" w:hint="default"/>
+      </w:rPr>
+    </w:lvl>
+  </w:abstractNum>
+  <w:abstractNum w:abstractNumId="5" w15:restartNumberingAfterBreak="0">
     <w:nsid w:val="3C2A4E6E"/>
     <w:multiLevelType w:val="hybridMultilevel"/>
     <w:tmpl w:val="0B8E9DEC"/>
@@ -2422,7 +3168,7 @@
       </w:rPr>
     </w:lvl>
   </w:abstractNum>
-  <w:abstractNum w:abstractNumId="4" w15:restartNumberingAfterBreak="0">
+  <w:abstractNum w:abstractNumId="6" w15:restartNumberingAfterBreak="0">
     <w:nsid w:val="3C473FF7"/>
     <w:multiLevelType w:val="hybridMultilevel"/>
     <w:tmpl w:val="44782652"/>
@@ -2535,7 +3281,7 @@
       </w:rPr>
     </w:lvl>
   </w:abstractNum>
-  <w:abstractNum w:abstractNumId="5" w15:restartNumberingAfterBreak="0">
+  <w:abstractNum w:abstractNumId="7" w15:restartNumberingAfterBreak="0">
     <w:nsid w:val="4A2958E8"/>
     <w:multiLevelType w:val="hybridMultilevel"/>
     <w:tmpl w:val="1424EE98"/>
@@ -2648,7 +3394,7 @@
       </w:rPr>
     </w:lvl>
   </w:abstractNum>
-  <w:abstractNum w:abstractNumId="6" w15:restartNumberingAfterBreak="0">
+  <w:abstractNum w:abstractNumId="8" w15:restartNumberingAfterBreak="0">
     <w:nsid w:val="4AB416CA"/>
     <w:multiLevelType w:val="hybridMultilevel"/>
     <w:tmpl w:val="D35E459A"/>
@@ -2761,7 +3507,7 @@
       </w:rPr>
     </w:lvl>
   </w:abstractNum>
-  <w:abstractNum w:abstractNumId="7" w15:restartNumberingAfterBreak="0">
+  <w:abstractNum w:abstractNumId="9" w15:restartNumberingAfterBreak="0">
     <w:nsid w:val="582E147F"/>
     <w:multiLevelType w:val="hybridMultilevel"/>
     <w:tmpl w:val="12A00952"/>
@@ -2874,7 +3620,7 @@
       </w:rPr>
     </w:lvl>
   </w:abstractNum>
-  <w:abstractNum w:abstractNumId="8" w15:restartNumberingAfterBreak="0">
+  <w:abstractNum w:abstractNumId="10" w15:restartNumberingAfterBreak="0">
     <w:nsid w:val="5CBC63EB"/>
     <w:multiLevelType w:val="hybridMultilevel"/>
     <w:tmpl w:val="00007024"/>
@@ -2987,7 +3733,7 @@
       </w:rPr>
     </w:lvl>
   </w:abstractNum>
-  <w:abstractNum w:abstractNumId="9" w15:restartNumberingAfterBreak="0">
+  <w:abstractNum w:abstractNumId="11" w15:restartNumberingAfterBreak="0">
     <w:nsid w:val="60AE3640"/>
     <w:multiLevelType w:val="hybridMultilevel"/>
     <w:tmpl w:val="0B840BEA"/>
@@ -3100,7 +3846,7 @@
       </w:rPr>
     </w:lvl>
   </w:abstractNum>
-  <w:abstractNum w:abstractNumId="10" w15:restartNumberingAfterBreak="0">
+  <w:abstractNum w:abstractNumId="12" w15:restartNumberingAfterBreak="0">
     <w:nsid w:val="6BD936D8"/>
     <w:multiLevelType w:val="hybridMultilevel"/>
     <w:tmpl w:val="FF6A25C6"/>
@@ -3213,7 +3959,7 @@
       </w:rPr>
     </w:lvl>
   </w:abstractNum>
-  <w:abstractNum w:abstractNumId="11" w15:restartNumberingAfterBreak="0">
+  <w:abstractNum w:abstractNumId="13" w15:restartNumberingAfterBreak="0">
     <w:nsid w:val="722703AB"/>
     <w:multiLevelType w:val="hybridMultilevel"/>
     <w:tmpl w:val="E1228058"/>
@@ -3326,7 +4072,7 @@
       </w:rPr>
     </w:lvl>
   </w:abstractNum>
-  <w:abstractNum w:abstractNumId="12" w15:restartNumberingAfterBreak="0">
+  <w:abstractNum w:abstractNumId="14" w15:restartNumberingAfterBreak="0">
     <w:nsid w:val="7325307F"/>
     <w:multiLevelType w:val="hybridMultilevel"/>
     <w:tmpl w:val="97260402"/>
@@ -3443,40 +4189,46 @@
     <w:abstractNumId w:val="1"/>
   </w:num>
   <w:num w:numId="2">
-    <w:abstractNumId w:val="5"/>
+    <w:abstractNumId w:val="7"/>
   </w:num>
   <w:num w:numId="3">
-    <w:abstractNumId w:val="2"/>
+    <w:abstractNumId w:val="3"/>
   </w:num>
   <w:num w:numId="4">
     <w:abstractNumId w:val="0"/>
   </w:num>
   <w:num w:numId="5">
+    <w:abstractNumId w:val="13"/>
+  </w:num>
+  <w:num w:numId="6">
+    <w:abstractNumId w:val="10"/>
+  </w:num>
+  <w:num w:numId="7">
     <w:abstractNumId w:val="11"/>
   </w:num>
-  <w:num w:numId="6">
+  <w:num w:numId="8">
+    <w:abstractNumId w:val="6"/>
+  </w:num>
+  <w:num w:numId="9">
     <w:abstractNumId w:val="8"/>
   </w:num>
-  <w:num w:numId="7">
+  <w:num w:numId="10">
+    <w:abstractNumId w:val="5"/>
+  </w:num>
+  <w:num w:numId="11">
     <w:abstractNumId w:val="9"/>
   </w:num>
-  <w:num w:numId="8">
-    <w:abstractNumId w:val="4"/>
-  </w:num>
-  <w:num w:numId="9">
-    <w:abstractNumId w:val="6"/>
-  </w:num>
-  <w:num w:numId="10">
-    <w:abstractNumId w:val="3"/>
-  </w:num>
-  <w:num w:numId="11">
-    <w:abstractNumId w:val="7"/>
-  </w:num>
   <w:num w:numId="12">
-    <w:abstractNumId w:val="10"/>
+    <w:abstractNumId w:val="12"/>
   </w:num>
   <w:num w:numId="13">
-    <w:abstractNumId w:val="12"/>
+    <w:abstractNumId w:val="14"/>
+  </w:num>
+  <w:num w:numId="14">
+    <w:abstractNumId w:val="2"/>
+  </w:num>
+  <w:num w:numId="15">
+    <w:abstractNumId w:val="4"/>
   </w:num>
 </w:numbering>
 </file>

</xml_diff>

<commit_message>
Add model based testing
</commit_message>
<xml_diff>
--- a/Unit 2/Notes/Unit 2 Notes.docx
+++ b/Unit 2/Notes/Unit 2 Notes.docx
@@ -2569,6 +2569,84 @@
           <w:rFonts w:ascii="Times New Roman" w:eastAsia="Times New Roman" w:hAnsi="Times New Roman" w:cs="Times New Roman"/>
         </w:rPr>
       </w:pPr>
+      <w:r>
+        <w:rPr>
+          <w:rFonts w:ascii="Times New Roman" w:eastAsia="Times New Roman" w:hAnsi="Times New Roman" w:cs="Times New Roman"/>
+        </w:rPr>
+        <w:t>Model Based Testing Knowledge Check</w:t>
+      </w:r>
+    </w:p>
+    <w:p>
+      <w:pPr>
+        <w:pStyle w:val="ListParagraph"/>
+        <w:numPr>
+          <w:ilvl w:val="0"/>
+          <w:numId w:val="15"/>
+        </w:numPr>
+        <w:rPr>
+          <w:rFonts w:ascii="Times New Roman" w:eastAsia="Times New Roman" w:hAnsi="Times New Roman" w:cs="Times New Roman"/>
+        </w:rPr>
+      </w:pPr>
+      <w:r>
+        <w:rPr>
+          <w:rFonts w:ascii="Times New Roman" w:eastAsia="Times New Roman" w:hAnsi="Times New Roman" w:cs="Times New Roman"/>
+        </w:rPr>
+        <w:t>What is NOT considered to be an advantage of model based testing?</w:t>
+      </w:r>
+    </w:p>
+    <w:p>
+      <w:pPr>
+        <w:pStyle w:val="ListParagraph"/>
+        <w:numPr>
+          <w:ilvl w:val="1"/>
+          <w:numId w:val="15"/>
+        </w:numPr>
+        <w:rPr>
+          <w:rFonts w:ascii="Times New Roman" w:eastAsia="Times New Roman" w:hAnsi="Times New Roman" w:cs="Times New Roman"/>
+        </w:rPr>
+      </w:pPr>
+      <w:r>
+        <w:rPr>
+          <w:rFonts w:ascii="Times New Roman" w:eastAsia="Times New Roman" w:hAnsi="Times New Roman" w:cs="Times New Roman"/>
+        </w:rPr>
+        <w:t>Modeling Requires manual test case generation. Modeling gives potential for automated test generation, and does not require manual test case generation.</w:t>
+      </w:r>
+    </w:p>
+    <w:p>
+      <w:pPr>
+        <w:pStyle w:val="ListParagraph"/>
+        <w:numPr>
+          <w:ilvl w:val="0"/>
+          <w:numId w:val="15"/>
+        </w:numPr>
+        <w:rPr>
+          <w:rFonts w:ascii="Times New Roman" w:eastAsia="Times New Roman" w:hAnsi="Times New Roman" w:cs="Times New Roman"/>
+        </w:rPr>
+      </w:pPr>
+      <w:r>
+        <w:rPr>
+          <w:rFonts w:ascii="Times New Roman" w:eastAsia="Times New Roman" w:hAnsi="Times New Roman" w:cs="Times New Roman"/>
+        </w:rPr>
+        <w:t>What is the correct order of steps for model based testing?</w:t>
+      </w:r>
+    </w:p>
+    <w:p>
+      <w:pPr>
+        <w:pStyle w:val="ListParagraph"/>
+        <w:numPr>
+          <w:ilvl w:val="1"/>
+          <w:numId w:val="15"/>
+        </w:numPr>
+        <w:rPr>
+          <w:rFonts w:ascii="Times New Roman" w:eastAsia="Times New Roman" w:hAnsi="Times New Roman" w:cs="Times New Roman"/>
+        </w:rPr>
+      </w:pPr>
+      <w:r>
+        <w:rPr>
+          <w:rFonts w:ascii="Times New Roman" w:eastAsia="Times New Roman" w:hAnsi="Times New Roman" w:cs="Times New Roman"/>
+        </w:rPr>
+        <w:t>Create a system model, select test generation criteria, generate tests, execute tests.</w:t>
+      </w:r>
     </w:p>
     <w:sectPr>
       <w:pgSz w:w="12240" w:h="15840"/>
@@ -2945,7 +3023,7 @@
   <w:abstractNum w:abstractNumId="4" w15:restartNumberingAfterBreak="0">
     <w:nsid w:val="3886342E"/>
     <w:multiLevelType w:val="hybridMultilevel"/>
-    <w:tmpl w:val="8DDA6328"/>
+    <w:tmpl w:val="E3C819C2"/>
     <w:lvl w:ilvl="0" w:tplc="04090001">
       <w:start w:val="1"/>
       <w:numFmt w:val="bullet"/>
@@ -2958,7 +3036,7 @@
         <w:rFonts w:ascii="Symbol" w:hAnsi="Symbol" w:hint="default"/>
       </w:rPr>
     </w:lvl>
-    <w:lvl w:ilvl="1" w:tplc="04090003" w:tentative="1">
+    <w:lvl w:ilvl="1" w:tplc="04090003">
       <w:start w:val="1"/>
       <w:numFmt w:val="bullet"/>
       <w:lvlText w:val="o"/>

</xml_diff>